<commit_message>
Ergänzungen Arbeitsjournal von 17.5.2023
</commit_message>
<xml_diff>
--- a/Arbeitsjournal.docx
+++ b/Arbeitsjournal.docx
@@ -7,7 +7,7 @@
         <w:spacing w:after="0" w:line="240" w:lineRule="auto"/>
         <w:textAlignment w:val="baseline"/>
         <w:rPr>
-          <w:rFonts w:ascii="Segoe UI" w:eastAsia="Times New Roman" w:hAnsi="Segoe UI" w:cs="Segoe UI"/>
+          <w:rFonts w:ascii="Calibri" w:eastAsia="Times New Roman" w:hAnsi="Calibri" w:cs="Calibri"/>
           <w:kern w:val="0"/>
           <w:sz w:val="18"/>
           <w:szCs w:val="18"/>
@@ -26,8 +26,49 @@
           <w:lang w:val="de-CH" w:eastAsia="de-DE"/>
           <w14:ligatures w14:val="none"/>
         </w:rPr>
-        <w:t>Arbeitsjournal Migrierung Moodle</w:t>
+        <w:t xml:space="preserve">Arbeitsjournal </w:t>
       </w:r>
+      <w:r>
+        <w:rPr>
+          <w:rFonts w:ascii="Calibri" w:eastAsia="Times New Roman" w:hAnsi="Calibri" w:cs="Calibri"/>
+          <w:b/>
+          <w:bCs/>
+          <w:kern w:val="0"/>
+          <w:sz w:val="36"/>
+          <w:szCs w:val="36"/>
+          <w:lang w:val="de-CH" w:eastAsia="de-DE"/>
+          <w14:ligatures w14:val="none"/>
+        </w:rPr>
+        <w:t>Migration</w:t>
+      </w:r>
+      <w:r>
+        <w:rPr>
+          <w:rFonts w:ascii="Calibri" w:eastAsia="Times New Roman" w:hAnsi="Calibri" w:cs="Calibri"/>
+          <w:b/>
+          <w:bCs/>
+          <w:kern w:val="0"/>
+          <w:sz w:val="36"/>
+          <w:szCs w:val="36"/>
+          <w:lang w:val="de-CH" w:eastAsia="de-DE"/>
+          <w14:ligatures w14:val="none"/>
+        </w:rPr>
+        <w:t xml:space="preserve"> M</w:t>
+      </w:r>
+      <w:proofErr w:type="spellStart"/>
+      <w:r>
+        <w:rPr>
+          <w:rFonts w:ascii="Calibri" w:eastAsia="Times New Roman" w:hAnsi="Calibri" w:cs="Calibri"/>
+          <w:b/>
+          <w:bCs/>
+          <w:kern w:val="0"/>
+          <w:sz w:val="36"/>
+          <w:szCs w:val="36"/>
+          <w:lang w:val="de-CH" w:eastAsia="de-DE"/>
+          <w14:ligatures w14:val="none"/>
+        </w:rPr>
+        <w:t>oodle</w:t>
+      </w:r>
+      <w:proofErr w:type="spellEnd"/>
       <w:r>
         <w:rPr>
           <w:rFonts w:ascii="Calibri" w:eastAsia="Times New Roman" w:hAnsi="Calibri" w:cs="Calibri"/>
@@ -45,7 +86,7 @@
         <w:spacing w:after="0" w:line="240" w:lineRule="auto"/>
         <w:textAlignment w:val="baseline"/>
         <w:rPr>
-          <w:rFonts w:ascii="Segoe UI" w:eastAsia="Times New Roman" w:hAnsi="Segoe UI" w:cs="Segoe UI"/>
+          <w:rFonts w:ascii="Calibri" w:eastAsia="Times New Roman" w:hAnsi="Calibri" w:cs="Calibri"/>
           <w:kern w:val="0"/>
           <w:sz w:val="18"/>
           <w:szCs w:val="18"/>
@@ -95,11 +136,11 @@
         <w:tblLook w:val="04A0" w:firstRow="1" w:lastRow="0" w:firstColumn="1" w:lastColumn="0" w:noHBand="0" w:noVBand="1"/>
       </w:tblPr>
       <w:tblGrid>
-        <w:gridCol w:w="1239"/>
-        <w:gridCol w:w="751"/>
-        <w:gridCol w:w="2636"/>
-        <w:gridCol w:w="2926"/>
-        <w:gridCol w:w="2374"/>
+        <w:gridCol w:w="1828"/>
+        <w:gridCol w:w="1202"/>
+        <w:gridCol w:w="5684"/>
+        <w:gridCol w:w="3976"/>
+        <w:gridCol w:w="2451"/>
       </w:tblGrid>
       <w:tr>
         <w:trPr>
@@ -122,7 +163,7 @@
               <w:spacing w:after="0" w:line="240" w:lineRule="auto"/>
               <w:textAlignment w:val="baseline"/>
               <w:rPr>
-                <w:rFonts w:ascii="Times New Roman" w:eastAsia="Times New Roman" w:hAnsi="Times New Roman" w:cs="Times New Roman"/>
+                <w:rFonts w:ascii="Calibri" w:eastAsia="Times New Roman" w:hAnsi="Calibri" w:cs="Calibri"/>
                 <w:kern w:val="0"/>
                 <w:sz w:val="24"/>
                 <w:szCs w:val="24"/>
@@ -173,7 +214,7 @@
               <w:spacing w:after="0" w:line="240" w:lineRule="auto"/>
               <w:textAlignment w:val="baseline"/>
               <w:rPr>
-                <w:rFonts w:ascii="Times New Roman" w:eastAsia="Times New Roman" w:hAnsi="Times New Roman" w:cs="Times New Roman"/>
+                <w:rFonts w:ascii="Calibri" w:eastAsia="Times New Roman" w:hAnsi="Calibri" w:cs="Calibri"/>
                 <w:kern w:val="0"/>
                 <w:sz w:val="24"/>
                 <w:szCs w:val="24"/>
@@ -224,7 +265,7 @@
               <w:spacing w:after="0" w:line="240" w:lineRule="auto"/>
               <w:textAlignment w:val="baseline"/>
               <w:rPr>
-                <w:rFonts w:ascii="Times New Roman" w:eastAsia="Times New Roman" w:hAnsi="Times New Roman" w:cs="Times New Roman"/>
+                <w:rFonts w:ascii="Calibri" w:eastAsia="Times New Roman" w:hAnsi="Calibri" w:cs="Calibri"/>
                 <w:kern w:val="0"/>
                 <w:sz w:val="24"/>
                 <w:szCs w:val="24"/>
@@ -275,7 +316,7 @@
               <w:spacing w:after="0" w:line="240" w:lineRule="auto"/>
               <w:textAlignment w:val="baseline"/>
               <w:rPr>
-                <w:rFonts w:ascii="Times New Roman" w:eastAsia="Times New Roman" w:hAnsi="Times New Roman" w:cs="Times New Roman"/>
+                <w:rFonts w:ascii="Calibri" w:eastAsia="Times New Roman" w:hAnsi="Calibri" w:cs="Calibri"/>
                 <w:kern w:val="0"/>
                 <w:sz w:val="24"/>
                 <w:szCs w:val="24"/>
@@ -326,7 +367,7 @@
               <w:spacing w:after="0" w:line="240" w:lineRule="auto"/>
               <w:textAlignment w:val="baseline"/>
               <w:rPr>
-                <w:rFonts w:ascii="Times New Roman" w:eastAsia="Times New Roman" w:hAnsi="Times New Roman" w:cs="Times New Roman"/>
+                <w:rFonts w:ascii="Calibri" w:eastAsia="Times New Roman" w:hAnsi="Calibri" w:cs="Calibri"/>
                 <w:kern w:val="0"/>
                 <w:sz w:val="24"/>
                 <w:szCs w:val="24"/>
@@ -381,14 +422,25 @@
               <w:spacing w:after="0" w:line="240" w:lineRule="auto"/>
               <w:textAlignment w:val="baseline"/>
               <w:rPr>
-                <w:rFonts w:ascii="Times New Roman" w:eastAsia="Times New Roman" w:hAnsi="Times New Roman" w:cs="Times New Roman"/>
-                <w:kern w:val="0"/>
-                <w:sz w:val="24"/>
-                <w:szCs w:val="24"/>
-                <w:lang w:eastAsia="de-DE"/>
-                <w14:ligatures w14:val="none"/>
-              </w:rPr>
-            </w:pPr>
+                <w:rFonts w:ascii="Calibri" w:eastAsia="Times New Roman" w:hAnsi="Calibri" w:cs="Calibri"/>
+                <w:kern w:val="0"/>
+                <w:sz w:val="24"/>
+                <w:szCs w:val="24"/>
+                <w:lang w:eastAsia="de-DE"/>
+                <w14:ligatures w14:val="none"/>
+              </w:rPr>
+            </w:pPr>
+            <w:r>
+              <w:rPr>
+                <w:rFonts w:ascii="Calibri" w:eastAsia="Times New Roman" w:hAnsi="Calibri" w:cs="Calibri"/>
+                <w:kern w:val="0"/>
+                <w:sz w:val="24"/>
+                <w:szCs w:val="24"/>
+                <w:lang w:eastAsia="de-DE"/>
+                <w14:ligatures w14:val="none"/>
+              </w:rPr>
+              <w:t>17.5.2023</w:t>
+            </w:r>
           </w:p>
         </w:tc>
         <w:tc>
@@ -407,14 +459,25 @@
               <w:spacing w:after="0" w:line="240" w:lineRule="auto"/>
               <w:textAlignment w:val="baseline"/>
               <w:rPr>
-                <w:rFonts w:ascii="Times New Roman" w:eastAsia="Times New Roman" w:hAnsi="Times New Roman" w:cs="Times New Roman"/>
-                <w:kern w:val="0"/>
-                <w:sz w:val="24"/>
-                <w:szCs w:val="24"/>
-                <w:lang w:eastAsia="de-DE"/>
-                <w14:ligatures w14:val="none"/>
-              </w:rPr>
-            </w:pPr>
+                <w:rFonts w:ascii="Calibri" w:eastAsia="Times New Roman" w:hAnsi="Calibri" w:cs="Calibri"/>
+                <w:kern w:val="0"/>
+                <w:sz w:val="24"/>
+                <w:szCs w:val="24"/>
+                <w:lang w:eastAsia="de-DE"/>
+                <w14:ligatures w14:val="none"/>
+              </w:rPr>
+            </w:pPr>
+            <w:r>
+              <w:rPr>
+                <w:rFonts w:ascii="Calibri" w:eastAsia="Times New Roman" w:hAnsi="Calibri" w:cs="Calibri"/>
+                <w:kern w:val="0"/>
+                <w:sz w:val="24"/>
+                <w:szCs w:val="24"/>
+                <w:lang w:eastAsia="de-DE"/>
+                <w14:ligatures w14:val="none"/>
+              </w:rPr>
+              <w:t>90min</w:t>
+            </w:r>
           </w:p>
         </w:tc>
         <w:tc>
@@ -430,17 +493,207 @@
           </w:tcPr>
           <w:p>
             <w:pPr>
-              <w:spacing w:after="0" w:line="240" w:lineRule="auto"/>
-              <w:textAlignment w:val="baseline"/>
-              <w:rPr>
-                <w:rFonts w:ascii="Times New Roman" w:eastAsia="Times New Roman" w:hAnsi="Times New Roman" w:cs="Times New Roman"/>
-                <w:kern w:val="0"/>
-                <w:sz w:val="24"/>
-                <w:szCs w:val="24"/>
-                <w:lang w:eastAsia="de-DE"/>
-                <w14:ligatures w14:val="none"/>
-              </w:rPr>
-            </w:pPr>
+              <w:pStyle w:val="Listenabsatz"/>
+              <w:numPr>
+                <w:ilvl w:val="0"/>
+                <w:numId w:val="5"/>
+              </w:numPr>
+              <w:spacing w:after="0" w:line="240" w:lineRule="auto"/>
+              <w:textAlignment w:val="baseline"/>
+              <w:rPr>
+                <w:rFonts w:ascii="Calibri" w:eastAsia="Times New Roman" w:hAnsi="Calibri" w:cs="Calibri"/>
+                <w:kern w:val="0"/>
+                <w:sz w:val="24"/>
+                <w:szCs w:val="24"/>
+                <w:lang w:eastAsia="de-DE"/>
+                <w14:ligatures w14:val="none"/>
+              </w:rPr>
+            </w:pPr>
+            <w:r>
+              <w:rPr>
+                <w:rFonts w:ascii="Calibri" w:eastAsia="Times New Roman" w:hAnsi="Calibri" w:cs="Calibri"/>
+                <w:kern w:val="0"/>
+                <w:sz w:val="24"/>
+                <w:szCs w:val="24"/>
+                <w:lang w:eastAsia="de-DE"/>
+                <w14:ligatures w14:val="none"/>
+              </w:rPr>
+              <w:t>Auftrag inklusive Bewertungsraster analysiert</w:t>
+            </w:r>
+          </w:p>
+          <w:p>
+            <w:pPr>
+              <w:pStyle w:val="Listenabsatz"/>
+              <w:numPr>
+                <w:ilvl w:val="0"/>
+                <w:numId w:val="5"/>
+              </w:numPr>
+              <w:spacing w:after="0" w:line="240" w:lineRule="auto"/>
+              <w:textAlignment w:val="baseline"/>
+              <w:rPr>
+                <w:rFonts w:ascii="Calibri" w:eastAsia="Times New Roman" w:hAnsi="Calibri" w:cs="Calibri"/>
+                <w:kern w:val="0"/>
+                <w:sz w:val="24"/>
+                <w:szCs w:val="24"/>
+                <w:lang w:eastAsia="de-DE"/>
+                <w14:ligatures w14:val="none"/>
+              </w:rPr>
+            </w:pPr>
+            <w:r>
+              <w:rPr>
+                <w:rFonts w:ascii="Calibri" w:eastAsia="Times New Roman" w:hAnsi="Calibri" w:cs="Calibri"/>
+                <w:kern w:val="0"/>
+                <w:sz w:val="24"/>
+                <w:szCs w:val="24"/>
+                <w:lang w:eastAsia="de-DE"/>
+                <w14:ligatures w14:val="none"/>
+              </w:rPr>
+              <w:t>Erstellung Grundgerüst Abgabedokument</w:t>
+            </w:r>
+          </w:p>
+          <w:p>
+            <w:pPr>
+              <w:pStyle w:val="Listenabsatz"/>
+              <w:numPr>
+                <w:ilvl w:val="0"/>
+                <w:numId w:val="5"/>
+              </w:numPr>
+              <w:spacing w:after="0" w:line="240" w:lineRule="auto"/>
+              <w:textAlignment w:val="baseline"/>
+              <w:rPr>
+                <w:rFonts w:ascii="Calibri" w:eastAsia="Times New Roman" w:hAnsi="Calibri" w:cs="Calibri"/>
+                <w:kern w:val="0"/>
+                <w:sz w:val="24"/>
+                <w:szCs w:val="24"/>
+                <w:lang w:eastAsia="de-DE"/>
+                <w14:ligatures w14:val="none"/>
+              </w:rPr>
+            </w:pPr>
+            <w:r>
+              <w:rPr>
+                <w:rFonts w:ascii="Calibri" w:eastAsia="Times New Roman" w:hAnsi="Calibri" w:cs="Calibri"/>
+                <w:kern w:val="0"/>
+                <w:sz w:val="24"/>
+                <w:szCs w:val="24"/>
+                <w:lang w:eastAsia="de-DE"/>
+                <w14:ligatures w14:val="none"/>
+              </w:rPr>
+              <w:t>Grundgerüst Netzwerkplan</w:t>
+            </w:r>
+          </w:p>
+          <w:p>
+            <w:pPr>
+              <w:pStyle w:val="Listenabsatz"/>
+              <w:numPr>
+                <w:ilvl w:val="0"/>
+                <w:numId w:val="5"/>
+              </w:numPr>
+              <w:spacing w:after="0" w:line="240" w:lineRule="auto"/>
+              <w:textAlignment w:val="baseline"/>
+              <w:rPr>
+                <w:rFonts w:ascii="Calibri" w:eastAsia="Times New Roman" w:hAnsi="Calibri" w:cs="Calibri"/>
+                <w:kern w:val="0"/>
+                <w:sz w:val="24"/>
+                <w:szCs w:val="24"/>
+                <w:lang w:eastAsia="de-DE"/>
+                <w14:ligatures w14:val="none"/>
+              </w:rPr>
+            </w:pPr>
+            <w:r>
+              <w:rPr>
+                <w:rFonts w:ascii="Calibri" w:eastAsia="Times New Roman" w:hAnsi="Calibri" w:cs="Calibri"/>
+                <w:kern w:val="0"/>
+                <w:sz w:val="24"/>
+                <w:szCs w:val="24"/>
+                <w:lang w:eastAsia="de-DE"/>
+                <w14:ligatures w14:val="none"/>
+              </w:rPr>
+              <w:t>Aufgabenverteilung</w:t>
+            </w:r>
+          </w:p>
+          <w:p>
+            <w:pPr>
+              <w:pStyle w:val="Listenabsatz"/>
+              <w:numPr>
+                <w:ilvl w:val="0"/>
+                <w:numId w:val="5"/>
+              </w:numPr>
+              <w:spacing w:after="0" w:line="240" w:lineRule="auto"/>
+              <w:textAlignment w:val="baseline"/>
+              <w:rPr>
+                <w:rFonts w:ascii="Calibri" w:eastAsia="Times New Roman" w:hAnsi="Calibri" w:cs="Calibri"/>
+                <w:kern w:val="0"/>
+                <w:sz w:val="24"/>
+                <w:szCs w:val="24"/>
+                <w:lang w:eastAsia="de-DE"/>
+                <w14:ligatures w14:val="none"/>
+              </w:rPr>
+            </w:pPr>
+            <w:r>
+              <w:rPr>
+                <w:rFonts w:ascii="Calibri" w:eastAsia="Times New Roman" w:hAnsi="Calibri" w:cs="Calibri"/>
+                <w:kern w:val="0"/>
+                <w:sz w:val="24"/>
+                <w:szCs w:val="24"/>
+                <w:lang w:eastAsia="de-DE"/>
+                <w14:ligatures w14:val="none"/>
+              </w:rPr>
+              <w:t>Anforderung-Überprüfung dokumentiert</w:t>
+            </w:r>
+          </w:p>
+          <w:p>
+            <w:pPr>
+              <w:pStyle w:val="Listenabsatz"/>
+              <w:numPr>
+                <w:ilvl w:val="0"/>
+                <w:numId w:val="5"/>
+              </w:numPr>
+              <w:spacing w:after="0" w:line="240" w:lineRule="auto"/>
+              <w:textAlignment w:val="baseline"/>
+              <w:rPr>
+                <w:rFonts w:ascii="Calibri" w:eastAsia="Times New Roman" w:hAnsi="Calibri" w:cs="Calibri"/>
+                <w:kern w:val="0"/>
+                <w:sz w:val="24"/>
+                <w:szCs w:val="24"/>
+                <w:lang w:eastAsia="de-DE"/>
+                <w14:ligatures w14:val="none"/>
+              </w:rPr>
+            </w:pPr>
+            <w:r>
+              <w:rPr>
+                <w:rFonts w:ascii="Calibri" w:eastAsia="Times New Roman" w:hAnsi="Calibri" w:cs="Calibri"/>
+                <w:kern w:val="0"/>
+                <w:sz w:val="24"/>
+                <w:szCs w:val="24"/>
+                <w:lang w:eastAsia="de-DE"/>
+                <w14:ligatures w14:val="none"/>
+              </w:rPr>
+              <w:t xml:space="preserve">Einrichtung </w:t>
+            </w:r>
+            <w:proofErr w:type="spellStart"/>
+            <w:r>
+              <w:rPr>
+                <w:rFonts w:ascii="Calibri" w:eastAsia="Times New Roman" w:hAnsi="Calibri" w:cs="Calibri"/>
+                <w:kern w:val="0"/>
+                <w:sz w:val="24"/>
+                <w:szCs w:val="24"/>
+                <w:lang w:eastAsia="de-DE"/>
+                <w14:ligatures w14:val="none"/>
+              </w:rPr>
+              <w:t>Github</w:t>
+            </w:r>
+            <w:proofErr w:type="spellEnd"/>
+            <w:r>
+              <w:rPr>
+                <w:rFonts w:ascii="Calibri" w:eastAsia="Times New Roman" w:hAnsi="Calibri" w:cs="Calibri"/>
+                <w:kern w:val="0"/>
+                <w:sz w:val="24"/>
+                <w:szCs w:val="24"/>
+                <w:lang w:eastAsia="de-DE"/>
+                <w14:ligatures w14:val="none"/>
+              </w:rPr>
+              <w:t xml:space="preserve"> Desktop</w:t>
+            </w:r>
           </w:p>
         </w:tc>
         <w:tc>
@@ -456,10 +709,84 @@
           </w:tcPr>
           <w:p>
             <w:pPr>
-              <w:spacing w:after="0" w:line="240" w:lineRule="auto"/>
-              <w:textAlignment w:val="baseline"/>
-              <w:rPr>
-                <w:rFonts w:ascii="Times New Roman" w:eastAsia="Times New Roman" w:hAnsi="Times New Roman" w:cs="Times New Roman"/>
+              <w:pStyle w:val="Listenabsatz"/>
+              <w:numPr>
+                <w:ilvl w:val="0"/>
+                <w:numId w:val="6"/>
+              </w:numPr>
+              <w:spacing w:after="0" w:line="240" w:lineRule="auto"/>
+              <w:textAlignment w:val="baseline"/>
+              <w:rPr>
+                <w:rFonts w:ascii="Calibri" w:eastAsia="Times New Roman" w:hAnsi="Calibri" w:cs="Calibri"/>
+                <w:kern w:val="0"/>
+                <w:sz w:val="24"/>
+                <w:szCs w:val="24"/>
+                <w:lang w:eastAsia="de-DE"/>
+                <w14:ligatures w14:val="none"/>
+              </w:rPr>
+            </w:pPr>
+            <w:r>
+              <w:rPr>
+                <w:rFonts w:ascii="Calibri" w:eastAsia="Times New Roman" w:hAnsi="Calibri" w:cs="Calibri"/>
+                <w:kern w:val="0"/>
+                <w:sz w:val="24"/>
+                <w:szCs w:val="24"/>
+                <w:lang w:eastAsia="de-DE"/>
+                <w14:ligatures w14:val="none"/>
+              </w:rPr>
+              <w:t>Überblick über Projektschritt gewonnen</w:t>
+            </w:r>
+          </w:p>
+          <w:p>
+            <w:pPr>
+              <w:pStyle w:val="Listenabsatz"/>
+              <w:numPr>
+                <w:ilvl w:val="0"/>
+                <w:numId w:val="6"/>
+              </w:numPr>
+              <w:spacing w:after="0" w:line="240" w:lineRule="auto"/>
+              <w:textAlignment w:val="baseline"/>
+              <w:rPr>
+                <w:rFonts w:ascii="Calibri" w:eastAsia="Times New Roman" w:hAnsi="Calibri" w:cs="Calibri"/>
+                <w:kern w:val="0"/>
+                <w:sz w:val="24"/>
+                <w:szCs w:val="24"/>
+                <w:lang w:eastAsia="de-DE"/>
+                <w14:ligatures w14:val="none"/>
+              </w:rPr>
+            </w:pPr>
+            <w:r>
+              <w:rPr>
+                <w:rFonts w:ascii="Calibri" w:eastAsia="Times New Roman" w:hAnsi="Calibri" w:cs="Calibri"/>
+                <w:kern w:val="0"/>
+                <w:sz w:val="24"/>
+                <w:szCs w:val="24"/>
+                <w:lang w:eastAsia="de-DE"/>
+                <w14:ligatures w14:val="none"/>
+              </w:rPr>
+              <w:t>Einbindung GitHub</w:t>
+            </w:r>
+          </w:p>
+          <w:p>
+            <w:pPr>
+              <w:spacing w:after="0" w:line="240" w:lineRule="auto"/>
+              <w:textAlignment w:val="baseline"/>
+              <w:rPr>
+                <w:rFonts w:ascii="Calibri" w:eastAsia="Times New Roman" w:hAnsi="Calibri" w:cs="Calibri"/>
+                <w:kern w:val="0"/>
+                <w:sz w:val="24"/>
+                <w:szCs w:val="24"/>
+                <w:lang w:eastAsia="de-DE"/>
+                <w14:ligatures w14:val="none"/>
+              </w:rPr>
+            </w:pPr>
+          </w:p>
+          <w:p>
+            <w:pPr>
+              <w:spacing w:after="0" w:line="240" w:lineRule="auto"/>
+              <w:textAlignment w:val="baseline"/>
+              <w:rPr>
+                <w:rFonts w:ascii="Calibri" w:eastAsia="Times New Roman" w:hAnsi="Calibri" w:cs="Calibri"/>
                 <w:kern w:val="0"/>
                 <w:sz w:val="24"/>
                 <w:szCs w:val="24"/>
@@ -485,14 +812,25 @@
               <w:spacing w:after="0" w:line="240" w:lineRule="auto"/>
               <w:textAlignment w:val="baseline"/>
               <w:rPr>
-                <w:rFonts w:ascii="Times New Roman" w:eastAsia="Times New Roman" w:hAnsi="Times New Roman" w:cs="Times New Roman"/>
-                <w:kern w:val="0"/>
-                <w:sz w:val="24"/>
-                <w:szCs w:val="24"/>
-                <w:lang w:eastAsia="de-DE"/>
-                <w14:ligatures w14:val="none"/>
-              </w:rPr>
-            </w:pPr>
+                <w:rFonts w:ascii="Calibri" w:eastAsia="Times New Roman" w:hAnsi="Calibri" w:cs="Calibri"/>
+                <w:kern w:val="0"/>
+                <w:sz w:val="24"/>
+                <w:szCs w:val="24"/>
+                <w:lang w:eastAsia="de-DE"/>
+                <w14:ligatures w14:val="none"/>
+              </w:rPr>
+            </w:pPr>
+            <w:r>
+              <w:rPr>
+                <w:rFonts w:ascii="Calibri" w:eastAsia="Times New Roman" w:hAnsi="Calibri" w:cs="Calibri"/>
+                <w:kern w:val="0"/>
+                <w:sz w:val="24"/>
+                <w:szCs w:val="24"/>
+                <w:lang w:eastAsia="de-DE"/>
+                <w14:ligatures w14:val="none"/>
+              </w:rPr>
+              <w:t>Geplant</w:t>
+            </w:r>
           </w:p>
         </w:tc>
       </w:tr>
@@ -516,7 +854,7 @@
               <w:spacing w:after="0" w:line="240" w:lineRule="auto"/>
               <w:textAlignment w:val="baseline"/>
               <w:rPr>
-                <w:rFonts w:ascii="Times New Roman" w:eastAsia="Times New Roman" w:hAnsi="Times New Roman" w:cs="Times New Roman"/>
+                <w:rFonts w:ascii="Calibri" w:eastAsia="Times New Roman" w:hAnsi="Calibri" w:cs="Calibri"/>
                 <w:kern w:val="0"/>
                 <w:sz w:val="24"/>
                 <w:szCs w:val="24"/>
@@ -542,7 +880,7 @@
               <w:spacing w:after="0" w:line="240" w:lineRule="auto"/>
               <w:textAlignment w:val="baseline"/>
               <w:rPr>
-                <w:rFonts w:ascii="Times New Roman" w:eastAsia="Times New Roman" w:hAnsi="Times New Roman" w:cs="Times New Roman"/>
+                <w:rFonts w:ascii="Calibri" w:eastAsia="Times New Roman" w:hAnsi="Calibri" w:cs="Calibri"/>
                 <w:kern w:val="0"/>
                 <w:sz w:val="24"/>
                 <w:szCs w:val="24"/>
@@ -568,7 +906,7 @@
               <w:spacing w:after="0" w:line="240" w:lineRule="auto"/>
               <w:textAlignment w:val="baseline"/>
               <w:rPr>
-                <w:rFonts w:ascii="Times New Roman" w:eastAsia="Times New Roman" w:hAnsi="Times New Roman" w:cs="Times New Roman"/>
+                <w:rFonts w:ascii="Calibri" w:eastAsia="Times New Roman" w:hAnsi="Calibri" w:cs="Calibri"/>
                 <w:kern w:val="0"/>
                 <w:sz w:val="24"/>
                 <w:szCs w:val="24"/>
@@ -594,7 +932,7 @@
               <w:spacing w:after="0" w:line="240" w:lineRule="auto"/>
               <w:textAlignment w:val="baseline"/>
               <w:rPr>
-                <w:rFonts w:ascii="Times New Roman" w:eastAsia="Times New Roman" w:hAnsi="Times New Roman" w:cs="Times New Roman"/>
+                <w:rFonts w:ascii="Calibri" w:eastAsia="Times New Roman" w:hAnsi="Calibri" w:cs="Calibri"/>
                 <w:kern w:val="0"/>
                 <w:sz w:val="24"/>
                 <w:szCs w:val="24"/>
@@ -620,7 +958,7 @@
               <w:spacing w:after="0" w:line="240" w:lineRule="auto"/>
               <w:textAlignment w:val="baseline"/>
               <w:rPr>
-                <w:rFonts w:ascii="Times New Roman" w:eastAsia="Times New Roman" w:hAnsi="Times New Roman" w:cs="Times New Roman"/>
+                <w:rFonts w:ascii="Calibri" w:eastAsia="Times New Roman" w:hAnsi="Calibri" w:cs="Calibri"/>
                 <w:kern w:val="0"/>
                 <w:sz w:val="24"/>
                 <w:szCs w:val="24"/>
@@ -651,7 +989,7 @@
               <w:spacing w:after="0" w:line="240" w:lineRule="auto"/>
               <w:textAlignment w:val="baseline"/>
               <w:rPr>
-                <w:rFonts w:ascii="Times New Roman" w:eastAsia="Times New Roman" w:hAnsi="Times New Roman" w:cs="Times New Roman"/>
+                <w:rFonts w:ascii="Calibri" w:eastAsia="Times New Roman" w:hAnsi="Calibri" w:cs="Calibri"/>
                 <w:kern w:val="0"/>
                 <w:sz w:val="24"/>
                 <w:szCs w:val="24"/>
@@ -677,7 +1015,7 @@
               <w:spacing w:after="0" w:line="240" w:lineRule="auto"/>
               <w:textAlignment w:val="baseline"/>
               <w:rPr>
-                <w:rFonts w:ascii="Times New Roman" w:eastAsia="Times New Roman" w:hAnsi="Times New Roman" w:cs="Times New Roman"/>
+                <w:rFonts w:ascii="Calibri" w:eastAsia="Times New Roman" w:hAnsi="Calibri" w:cs="Calibri"/>
                 <w:kern w:val="0"/>
                 <w:sz w:val="24"/>
                 <w:szCs w:val="24"/>
@@ -703,7 +1041,7 @@
               <w:spacing w:after="0" w:line="240" w:lineRule="auto"/>
               <w:textAlignment w:val="baseline"/>
               <w:rPr>
-                <w:rFonts w:ascii="Times New Roman" w:eastAsia="Times New Roman" w:hAnsi="Times New Roman" w:cs="Times New Roman"/>
+                <w:rFonts w:ascii="Calibri" w:eastAsia="Times New Roman" w:hAnsi="Calibri" w:cs="Calibri"/>
                 <w:kern w:val="0"/>
                 <w:sz w:val="24"/>
                 <w:szCs w:val="24"/>
@@ -729,7 +1067,7 @@
               <w:spacing w:after="0" w:line="240" w:lineRule="auto"/>
               <w:textAlignment w:val="baseline"/>
               <w:rPr>
-                <w:rFonts w:ascii="Times New Roman" w:eastAsia="Times New Roman" w:hAnsi="Times New Roman" w:cs="Times New Roman"/>
+                <w:rFonts w:ascii="Calibri" w:eastAsia="Times New Roman" w:hAnsi="Calibri" w:cs="Calibri"/>
                 <w:kern w:val="0"/>
                 <w:sz w:val="24"/>
                 <w:szCs w:val="24"/>
@@ -755,7 +1093,7 @@
               <w:spacing w:after="0" w:line="240" w:lineRule="auto"/>
               <w:textAlignment w:val="baseline"/>
               <w:rPr>
-                <w:rFonts w:ascii="Times New Roman" w:eastAsia="Times New Roman" w:hAnsi="Times New Roman" w:cs="Times New Roman"/>
+                <w:rFonts w:ascii="Calibri" w:eastAsia="Times New Roman" w:hAnsi="Calibri" w:cs="Calibri"/>
                 <w:kern w:val="0"/>
                 <w:sz w:val="24"/>
                 <w:szCs w:val="24"/>
@@ -786,7 +1124,7 @@
               <w:spacing w:after="0" w:line="240" w:lineRule="auto"/>
               <w:textAlignment w:val="baseline"/>
               <w:rPr>
-                <w:rFonts w:ascii="Times New Roman" w:eastAsia="Times New Roman" w:hAnsi="Times New Roman" w:cs="Times New Roman"/>
+                <w:rFonts w:ascii="Calibri" w:eastAsia="Times New Roman" w:hAnsi="Calibri" w:cs="Calibri"/>
                 <w:kern w:val="0"/>
                 <w:sz w:val="24"/>
                 <w:szCs w:val="24"/>
@@ -812,7 +1150,7 @@
               <w:spacing w:after="0" w:line="240" w:lineRule="auto"/>
               <w:textAlignment w:val="baseline"/>
               <w:rPr>
-                <w:rFonts w:ascii="Times New Roman" w:eastAsia="Times New Roman" w:hAnsi="Times New Roman" w:cs="Times New Roman"/>
+                <w:rFonts w:ascii="Calibri" w:eastAsia="Times New Roman" w:hAnsi="Calibri" w:cs="Calibri"/>
                 <w:kern w:val="0"/>
                 <w:sz w:val="24"/>
                 <w:szCs w:val="24"/>
@@ -838,7 +1176,7 @@
               <w:spacing w:after="0" w:line="240" w:lineRule="auto"/>
               <w:textAlignment w:val="baseline"/>
               <w:rPr>
-                <w:rFonts w:ascii="Times New Roman" w:eastAsia="Times New Roman" w:hAnsi="Times New Roman" w:cs="Times New Roman"/>
+                <w:rFonts w:ascii="Calibri" w:eastAsia="Times New Roman" w:hAnsi="Calibri" w:cs="Calibri"/>
                 <w:kern w:val="0"/>
                 <w:sz w:val="24"/>
                 <w:szCs w:val="24"/>
@@ -864,7 +1202,7 @@
               <w:spacing w:after="0" w:line="240" w:lineRule="auto"/>
               <w:textAlignment w:val="baseline"/>
               <w:rPr>
-                <w:rFonts w:ascii="Times New Roman" w:eastAsia="Times New Roman" w:hAnsi="Times New Roman" w:cs="Times New Roman"/>
+                <w:rFonts w:ascii="Calibri" w:eastAsia="Times New Roman" w:hAnsi="Calibri" w:cs="Calibri"/>
                 <w:kern w:val="0"/>
                 <w:sz w:val="24"/>
                 <w:szCs w:val="24"/>
@@ -890,7 +1228,7 @@
               <w:spacing w:after="0" w:line="240" w:lineRule="auto"/>
               <w:textAlignment w:val="baseline"/>
               <w:rPr>
-                <w:rFonts w:ascii="Times New Roman" w:eastAsia="Times New Roman" w:hAnsi="Times New Roman" w:cs="Times New Roman"/>
+                <w:rFonts w:ascii="Calibri" w:eastAsia="Times New Roman" w:hAnsi="Calibri" w:cs="Calibri"/>
                 <w:kern w:val="0"/>
                 <w:sz w:val="24"/>
                 <w:szCs w:val="24"/>
@@ -921,7 +1259,7 @@
               <w:spacing w:after="0" w:line="240" w:lineRule="auto"/>
               <w:textAlignment w:val="baseline"/>
               <w:rPr>
-                <w:rFonts w:ascii="Times New Roman" w:eastAsia="Times New Roman" w:hAnsi="Times New Roman" w:cs="Times New Roman"/>
+                <w:rFonts w:ascii="Calibri" w:eastAsia="Times New Roman" w:hAnsi="Calibri" w:cs="Calibri"/>
                 <w:kern w:val="0"/>
                 <w:sz w:val="24"/>
                 <w:szCs w:val="24"/>
@@ -947,7 +1285,7 @@
               <w:spacing w:after="0" w:line="240" w:lineRule="auto"/>
               <w:textAlignment w:val="baseline"/>
               <w:rPr>
-                <w:rFonts w:ascii="Times New Roman" w:eastAsia="Times New Roman" w:hAnsi="Times New Roman" w:cs="Times New Roman"/>
+                <w:rFonts w:ascii="Calibri" w:eastAsia="Times New Roman" w:hAnsi="Calibri" w:cs="Calibri"/>
                 <w:kern w:val="0"/>
                 <w:sz w:val="24"/>
                 <w:szCs w:val="24"/>
@@ -973,7 +1311,7 @@
               <w:spacing w:after="0" w:line="240" w:lineRule="auto"/>
               <w:textAlignment w:val="baseline"/>
               <w:rPr>
-                <w:rFonts w:ascii="Times New Roman" w:eastAsia="Times New Roman" w:hAnsi="Times New Roman" w:cs="Times New Roman"/>
+                <w:rFonts w:ascii="Calibri" w:eastAsia="Times New Roman" w:hAnsi="Calibri" w:cs="Calibri"/>
                 <w:kern w:val="0"/>
                 <w:sz w:val="24"/>
                 <w:szCs w:val="24"/>
@@ -999,7 +1337,7 @@
               <w:spacing w:after="0" w:line="240" w:lineRule="auto"/>
               <w:textAlignment w:val="baseline"/>
               <w:rPr>
-                <w:rFonts w:ascii="Times New Roman" w:eastAsia="Times New Roman" w:hAnsi="Times New Roman" w:cs="Times New Roman"/>
+                <w:rFonts w:ascii="Calibri" w:eastAsia="Times New Roman" w:hAnsi="Calibri" w:cs="Calibri"/>
                 <w:kern w:val="0"/>
                 <w:sz w:val="24"/>
                 <w:szCs w:val="24"/>
@@ -1025,7 +1363,7 @@
               <w:spacing w:after="0" w:line="240" w:lineRule="auto"/>
               <w:textAlignment w:val="baseline"/>
               <w:rPr>
-                <w:rFonts w:ascii="Times New Roman" w:eastAsia="Times New Roman" w:hAnsi="Times New Roman" w:cs="Times New Roman"/>
+                <w:rFonts w:ascii="Calibri" w:eastAsia="Times New Roman" w:hAnsi="Calibri" w:cs="Calibri"/>
                 <w:kern w:val="0"/>
                 <w:sz w:val="24"/>
                 <w:szCs w:val="24"/>
@@ -1042,7 +1380,7 @@
         <w:spacing w:after="0" w:line="240" w:lineRule="auto"/>
         <w:textAlignment w:val="baseline"/>
         <w:rPr>
-          <w:rFonts w:ascii="Segoe UI" w:eastAsia="Times New Roman" w:hAnsi="Segoe UI" w:cs="Segoe UI"/>
+          <w:rFonts w:ascii="Calibri" w:eastAsia="Times New Roman" w:hAnsi="Calibri" w:cs="Calibri"/>
           <w:kern w:val="0"/>
           <w:sz w:val="18"/>
           <w:szCs w:val="18"/>
@@ -1067,7 +1405,7 @@
         <w:spacing w:after="0" w:line="240" w:lineRule="auto"/>
         <w:textAlignment w:val="baseline"/>
         <w:rPr>
-          <w:rFonts w:ascii="Segoe UI" w:eastAsia="Times New Roman" w:hAnsi="Segoe UI" w:cs="Segoe UI"/>
+          <w:rFonts w:ascii="Calibri" w:eastAsia="Times New Roman" w:hAnsi="Calibri" w:cs="Calibri"/>
           <w:kern w:val="0"/>
           <w:sz w:val="18"/>
           <w:szCs w:val="18"/>
@@ -1092,7 +1430,7 @@
         <w:spacing w:after="0" w:line="240" w:lineRule="auto"/>
         <w:textAlignment w:val="baseline"/>
         <w:rPr>
-          <w:rFonts w:ascii="Segoe UI" w:eastAsia="Times New Roman" w:hAnsi="Segoe UI" w:cs="Segoe UI"/>
+          <w:rFonts w:ascii="Calibri" w:eastAsia="Times New Roman" w:hAnsi="Calibri" w:cs="Calibri"/>
           <w:kern w:val="0"/>
           <w:sz w:val="18"/>
           <w:szCs w:val="18"/>
@@ -1117,7 +1455,7 @@
         <w:spacing w:after="0" w:line="240" w:lineRule="auto"/>
         <w:textAlignment w:val="baseline"/>
         <w:rPr>
-          <w:rFonts w:ascii="Segoe UI" w:eastAsia="Times New Roman" w:hAnsi="Segoe UI" w:cs="Segoe UI"/>
+          <w:rFonts w:ascii="Calibri" w:eastAsia="Times New Roman" w:hAnsi="Calibri" w:cs="Calibri"/>
           <w:kern w:val="0"/>
           <w:sz w:val="18"/>
           <w:szCs w:val="18"/>
@@ -1142,7 +1480,7 @@
         <w:spacing w:after="0" w:line="240" w:lineRule="auto"/>
         <w:textAlignment w:val="baseline"/>
         <w:rPr>
-          <w:rFonts w:ascii="Segoe UI" w:eastAsia="Times New Roman" w:hAnsi="Segoe UI" w:cs="Segoe UI"/>
+          <w:rFonts w:ascii="Calibri" w:eastAsia="Times New Roman" w:hAnsi="Calibri" w:cs="Calibri"/>
           <w:kern w:val="0"/>
           <w:sz w:val="18"/>
           <w:szCs w:val="18"/>
@@ -1167,7 +1505,7 @@
         <w:spacing w:after="0" w:line="240" w:lineRule="auto"/>
         <w:textAlignment w:val="baseline"/>
         <w:rPr>
-          <w:rFonts w:ascii="Segoe UI" w:eastAsia="Times New Roman" w:hAnsi="Segoe UI" w:cs="Segoe UI"/>
+          <w:rFonts w:ascii="Calibri" w:eastAsia="Times New Roman" w:hAnsi="Calibri" w:cs="Calibri"/>
           <w:kern w:val="0"/>
           <w:sz w:val="18"/>
           <w:szCs w:val="18"/>
@@ -1192,7 +1530,7 @@
         <w:spacing w:after="0" w:line="240" w:lineRule="auto"/>
         <w:textAlignment w:val="baseline"/>
         <w:rPr>
-          <w:rFonts w:ascii="Segoe UI" w:eastAsia="Times New Roman" w:hAnsi="Segoe UI" w:cs="Segoe UI"/>
+          <w:rFonts w:ascii="Calibri" w:eastAsia="Times New Roman" w:hAnsi="Calibri" w:cs="Calibri"/>
           <w:kern w:val="0"/>
           <w:sz w:val="18"/>
           <w:szCs w:val="18"/>
@@ -1242,11 +1580,11 @@
         <w:tblLook w:val="04A0" w:firstRow="1" w:lastRow="0" w:firstColumn="1" w:lastColumn="0" w:noHBand="0" w:noVBand="1"/>
       </w:tblPr>
       <w:tblGrid>
-        <w:gridCol w:w="1243"/>
-        <w:gridCol w:w="756"/>
-        <w:gridCol w:w="2623"/>
-        <w:gridCol w:w="2930"/>
-        <w:gridCol w:w="2374"/>
+        <w:gridCol w:w="1849"/>
+        <w:gridCol w:w="1218"/>
+        <w:gridCol w:w="5609"/>
+        <w:gridCol w:w="4012"/>
+        <w:gridCol w:w="2453"/>
       </w:tblGrid>
       <w:tr>
         <w:trPr>
@@ -1269,7 +1607,7 @@
               <w:spacing w:after="0" w:line="240" w:lineRule="auto"/>
               <w:textAlignment w:val="baseline"/>
               <w:rPr>
-                <w:rFonts w:ascii="Times New Roman" w:eastAsia="Times New Roman" w:hAnsi="Times New Roman" w:cs="Times New Roman"/>
+                <w:rFonts w:ascii="Calibri" w:eastAsia="Times New Roman" w:hAnsi="Calibri" w:cs="Calibri"/>
                 <w:kern w:val="0"/>
                 <w:sz w:val="24"/>
                 <w:szCs w:val="24"/>
@@ -1320,7 +1658,7 @@
               <w:spacing w:after="0" w:line="240" w:lineRule="auto"/>
               <w:textAlignment w:val="baseline"/>
               <w:rPr>
-                <w:rFonts w:ascii="Times New Roman" w:eastAsia="Times New Roman" w:hAnsi="Times New Roman" w:cs="Times New Roman"/>
+                <w:rFonts w:ascii="Calibri" w:eastAsia="Times New Roman" w:hAnsi="Calibri" w:cs="Calibri"/>
                 <w:kern w:val="0"/>
                 <w:sz w:val="24"/>
                 <w:szCs w:val="24"/>
@@ -1371,7 +1709,7 @@
               <w:spacing w:after="0" w:line="240" w:lineRule="auto"/>
               <w:textAlignment w:val="baseline"/>
               <w:rPr>
-                <w:rFonts w:ascii="Times New Roman" w:eastAsia="Times New Roman" w:hAnsi="Times New Roman" w:cs="Times New Roman"/>
+                <w:rFonts w:ascii="Calibri" w:eastAsia="Times New Roman" w:hAnsi="Calibri" w:cs="Calibri"/>
                 <w:kern w:val="0"/>
                 <w:sz w:val="24"/>
                 <w:szCs w:val="24"/>
@@ -1422,7 +1760,7 @@
               <w:spacing w:after="0" w:line="240" w:lineRule="auto"/>
               <w:textAlignment w:val="baseline"/>
               <w:rPr>
-                <w:rFonts w:ascii="Times New Roman" w:eastAsia="Times New Roman" w:hAnsi="Times New Roman" w:cs="Times New Roman"/>
+                <w:rFonts w:ascii="Calibri" w:eastAsia="Times New Roman" w:hAnsi="Calibri" w:cs="Calibri"/>
                 <w:kern w:val="0"/>
                 <w:sz w:val="24"/>
                 <w:szCs w:val="24"/>
@@ -1473,7 +1811,7 @@
               <w:spacing w:after="0" w:line="240" w:lineRule="auto"/>
               <w:textAlignment w:val="baseline"/>
               <w:rPr>
-                <w:rFonts w:ascii="Times New Roman" w:eastAsia="Times New Roman" w:hAnsi="Times New Roman" w:cs="Times New Roman"/>
+                <w:rFonts w:ascii="Calibri" w:eastAsia="Times New Roman" w:hAnsi="Calibri" w:cs="Calibri"/>
                 <w:kern w:val="0"/>
                 <w:sz w:val="24"/>
                 <w:szCs w:val="24"/>
@@ -1528,7 +1866,7 @@
               <w:spacing w:after="0" w:line="240" w:lineRule="auto"/>
               <w:textAlignment w:val="baseline"/>
               <w:rPr>
-                <w:rFonts w:ascii="Times New Roman" w:eastAsia="Times New Roman" w:hAnsi="Times New Roman" w:cs="Times New Roman"/>
+                <w:rFonts w:ascii="Calibri" w:eastAsia="Times New Roman" w:hAnsi="Calibri" w:cs="Calibri"/>
                 <w:kern w:val="0"/>
                 <w:sz w:val="24"/>
                 <w:szCs w:val="24"/>
@@ -1554,7 +1892,7 @@
               <w:spacing w:after="0" w:line="240" w:lineRule="auto"/>
               <w:textAlignment w:val="baseline"/>
               <w:rPr>
-                <w:rFonts w:ascii="Times New Roman" w:eastAsia="Times New Roman" w:hAnsi="Times New Roman" w:cs="Times New Roman"/>
+                <w:rFonts w:ascii="Calibri" w:eastAsia="Times New Roman" w:hAnsi="Calibri" w:cs="Calibri"/>
                 <w:kern w:val="0"/>
                 <w:sz w:val="24"/>
                 <w:szCs w:val="24"/>
@@ -1580,7 +1918,7 @@
               <w:spacing w:after="0" w:line="240" w:lineRule="auto"/>
               <w:textAlignment w:val="baseline"/>
               <w:rPr>
-                <w:rFonts w:ascii="Times New Roman" w:eastAsia="Times New Roman" w:hAnsi="Times New Roman" w:cs="Times New Roman"/>
+                <w:rFonts w:ascii="Calibri" w:eastAsia="Times New Roman" w:hAnsi="Calibri" w:cs="Calibri"/>
                 <w:kern w:val="0"/>
                 <w:sz w:val="24"/>
                 <w:szCs w:val="24"/>
@@ -1606,7 +1944,7 @@
               <w:spacing w:after="0" w:line="240" w:lineRule="auto"/>
               <w:textAlignment w:val="baseline"/>
               <w:rPr>
-                <w:rFonts w:ascii="Times New Roman" w:eastAsia="Times New Roman" w:hAnsi="Times New Roman" w:cs="Times New Roman"/>
+                <w:rFonts w:ascii="Calibri" w:eastAsia="Times New Roman" w:hAnsi="Calibri" w:cs="Calibri"/>
                 <w:kern w:val="0"/>
                 <w:sz w:val="24"/>
                 <w:szCs w:val="24"/>
@@ -1632,7 +1970,7 @@
               <w:spacing w:after="0" w:line="240" w:lineRule="auto"/>
               <w:textAlignment w:val="baseline"/>
               <w:rPr>
-                <w:rFonts w:ascii="Times New Roman" w:eastAsia="Times New Roman" w:hAnsi="Times New Roman" w:cs="Times New Roman"/>
+                <w:rFonts w:ascii="Calibri" w:eastAsia="Times New Roman" w:hAnsi="Calibri" w:cs="Calibri"/>
                 <w:kern w:val="0"/>
                 <w:sz w:val="24"/>
                 <w:szCs w:val="24"/>
@@ -1663,7 +2001,7 @@
               <w:spacing w:after="0" w:line="240" w:lineRule="auto"/>
               <w:textAlignment w:val="baseline"/>
               <w:rPr>
-                <w:rFonts w:ascii="Times New Roman" w:eastAsia="Times New Roman" w:hAnsi="Times New Roman" w:cs="Times New Roman"/>
+                <w:rFonts w:ascii="Calibri" w:eastAsia="Times New Roman" w:hAnsi="Calibri" w:cs="Calibri"/>
                 <w:kern w:val="0"/>
                 <w:sz w:val="24"/>
                 <w:szCs w:val="24"/>
@@ -1689,7 +2027,7 @@
               <w:spacing w:after="0" w:line="240" w:lineRule="auto"/>
               <w:textAlignment w:val="baseline"/>
               <w:rPr>
-                <w:rFonts w:ascii="Times New Roman" w:eastAsia="Times New Roman" w:hAnsi="Times New Roman" w:cs="Times New Roman"/>
+                <w:rFonts w:ascii="Calibri" w:eastAsia="Times New Roman" w:hAnsi="Calibri" w:cs="Calibri"/>
                 <w:kern w:val="0"/>
                 <w:sz w:val="24"/>
                 <w:szCs w:val="24"/>
@@ -1715,7 +2053,7 @@
               <w:spacing w:after="0" w:line="240" w:lineRule="auto"/>
               <w:textAlignment w:val="baseline"/>
               <w:rPr>
-                <w:rFonts w:ascii="Times New Roman" w:eastAsia="Times New Roman" w:hAnsi="Times New Roman" w:cs="Times New Roman"/>
+                <w:rFonts w:ascii="Calibri" w:eastAsia="Times New Roman" w:hAnsi="Calibri" w:cs="Calibri"/>
                 <w:kern w:val="0"/>
                 <w:sz w:val="24"/>
                 <w:szCs w:val="24"/>
@@ -1741,7 +2079,7 @@
               <w:spacing w:after="0" w:line="240" w:lineRule="auto"/>
               <w:textAlignment w:val="baseline"/>
               <w:rPr>
-                <w:rFonts w:ascii="Times New Roman" w:eastAsia="Times New Roman" w:hAnsi="Times New Roman" w:cs="Times New Roman"/>
+                <w:rFonts w:ascii="Calibri" w:eastAsia="Times New Roman" w:hAnsi="Calibri" w:cs="Calibri"/>
                 <w:kern w:val="0"/>
                 <w:sz w:val="24"/>
                 <w:szCs w:val="24"/>
@@ -1767,7 +2105,7 @@
               <w:spacing w:after="0" w:line="240" w:lineRule="auto"/>
               <w:textAlignment w:val="baseline"/>
               <w:rPr>
-                <w:rFonts w:ascii="Times New Roman" w:eastAsia="Times New Roman" w:hAnsi="Times New Roman" w:cs="Times New Roman"/>
+                <w:rFonts w:ascii="Calibri" w:eastAsia="Times New Roman" w:hAnsi="Calibri" w:cs="Calibri"/>
                 <w:kern w:val="0"/>
                 <w:sz w:val="24"/>
                 <w:szCs w:val="24"/>
@@ -1798,7 +2136,7 @@
               <w:spacing w:after="0" w:line="240" w:lineRule="auto"/>
               <w:textAlignment w:val="baseline"/>
               <w:rPr>
-                <w:rFonts w:ascii="Times New Roman" w:eastAsia="Times New Roman" w:hAnsi="Times New Roman" w:cs="Times New Roman"/>
+                <w:rFonts w:ascii="Calibri" w:eastAsia="Times New Roman" w:hAnsi="Calibri" w:cs="Calibri"/>
                 <w:kern w:val="0"/>
                 <w:sz w:val="24"/>
                 <w:szCs w:val="24"/>
@@ -1824,7 +2162,7 @@
               <w:spacing w:after="0" w:line="240" w:lineRule="auto"/>
               <w:textAlignment w:val="baseline"/>
               <w:rPr>
-                <w:rFonts w:ascii="Times New Roman" w:eastAsia="Times New Roman" w:hAnsi="Times New Roman" w:cs="Times New Roman"/>
+                <w:rFonts w:ascii="Calibri" w:eastAsia="Times New Roman" w:hAnsi="Calibri" w:cs="Calibri"/>
                 <w:kern w:val="0"/>
                 <w:sz w:val="24"/>
                 <w:szCs w:val="24"/>
@@ -1850,7 +2188,7 @@
               <w:spacing w:after="0" w:line="240" w:lineRule="auto"/>
               <w:textAlignment w:val="baseline"/>
               <w:rPr>
-                <w:rFonts w:ascii="Times New Roman" w:eastAsia="Times New Roman" w:hAnsi="Times New Roman" w:cs="Times New Roman"/>
+                <w:rFonts w:ascii="Calibri" w:eastAsia="Times New Roman" w:hAnsi="Calibri" w:cs="Calibri"/>
                 <w:kern w:val="0"/>
                 <w:sz w:val="24"/>
                 <w:szCs w:val="24"/>
@@ -1876,7 +2214,7 @@
               <w:spacing w:after="0" w:line="240" w:lineRule="auto"/>
               <w:textAlignment w:val="baseline"/>
               <w:rPr>
-                <w:rFonts w:ascii="Times New Roman" w:eastAsia="Times New Roman" w:hAnsi="Times New Roman" w:cs="Times New Roman"/>
+                <w:rFonts w:ascii="Calibri" w:eastAsia="Times New Roman" w:hAnsi="Calibri" w:cs="Calibri"/>
                 <w:kern w:val="0"/>
                 <w:sz w:val="24"/>
                 <w:szCs w:val="24"/>
@@ -1902,7 +2240,7 @@
               <w:spacing w:after="0" w:line="240" w:lineRule="auto"/>
               <w:textAlignment w:val="baseline"/>
               <w:rPr>
-                <w:rFonts w:ascii="Times New Roman" w:eastAsia="Times New Roman" w:hAnsi="Times New Roman" w:cs="Times New Roman"/>
+                <w:rFonts w:ascii="Calibri" w:eastAsia="Times New Roman" w:hAnsi="Calibri" w:cs="Calibri"/>
                 <w:kern w:val="0"/>
                 <w:sz w:val="24"/>
                 <w:szCs w:val="24"/>
@@ -1919,7 +2257,7 @@
         <w:spacing w:after="0" w:line="240" w:lineRule="auto"/>
         <w:textAlignment w:val="baseline"/>
         <w:rPr>
-          <w:rFonts w:ascii="Segoe UI" w:eastAsia="Times New Roman" w:hAnsi="Segoe UI" w:cs="Segoe UI"/>
+          <w:rFonts w:ascii="Calibri" w:eastAsia="Times New Roman" w:hAnsi="Calibri" w:cs="Calibri"/>
           <w:kern w:val="0"/>
           <w:sz w:val="18"/>
           <w:szCs w:val="18"/>
@@ -1944,7 +2282,7 @@
         <w:spacing w:after="0" w:line="240" w:lineRule="auto"/>
         <w:textAlignment w:val="baseline"/>
         <w:rPr>
-          <w:rFonts w:ascii="Segoe UI" w:eastAsia="Times New Roman" w:hAnsi="Segoe UI" w:cs="Segoe UI"/>
+          <w:rFonts w:ascii="Calibri" w:eastAsia="Times New Roman" w:hAnsi="Calibri" w:cs="Calibri"/>
           <w:kern w:val="0"/>
           <w:sz w:val="18"/>
           <w:szCs w:val="18"/>
@@ -1969,7 +2307,33 @@
         <w:spacing w:after="0" w:line="240" w:lineRule="auto"/>
         <w:textAlignment w:val="baseline"/>
         <w:rPr>
-          <w:rFonts w:ascii="Segoe UI" w:eastAsia="Times New Roman" w:hAnsi="Segoe UI" w:cs="Segoe UI"/>
+          <w:rFonts w:ascii="Calibri" w:eastAsia="Times New Roman" w:hAnsi="Calibri" w:cs="Calibri"/>
+          <w:kern w:val="0"/>
+          <w:sz w:val="18"/>
+          <w:szCs w:val="18"/>
+          <w:lang w:eastAsia="de-DE"/>
+          <w14:ligatures w14:val="none"/>
+        </w:rPr>
+      </w:pPr>
+      <w:r>
+        <w:rPr>
+          <w:rFonts w:ascii="Calibri" w:eastAsia="Times New Roman" w:hAnsi="Calibri" w:cs="Calibri"/>
+          <w:kern w:val="0"/>
+          <w:sz w:val="32"/>
+          <w:szCs w:val="32"/>
+          <w:lang w:eastAsia="de-DE"/>
+          <w14:ligatures w14:val="none"/>
+        </w:rPr>
+        <w:lastRenderedPageBreak/>
+        <w:t> </w:t>
+      </w:r>
+    </w:p>
+    <w:p>
+      <w:pPr>
+        <w:spacing w:after="0" w:line="240" w:lineRule="auto"/>
+        <w:textAlignment w:val="baseline"/>
+        <w:rPr>
+          <w:rFonts w:ascii="Calibri" w:eastAsia="Times New Roman" w:hAnsi="Calibri" w:cs="Calibri"/>
           <w:kern w:val="0"/>
           <w:sz w:val="18"/>
           <w:szCs w:val="18"/>
@@ -1994,7 +2358,7 @@
         <w:spacing w:after="0" w:line="240" w:lineRule="auto"/>
         <w:textAlignment w:val="baseline"/>
         <w:rPr>
-          <w:rFonts w:ascii="Segoe UI" w:eastAsia="Times New Roman" w:hAnsi="Segoe UI" w:cs="Segoe UI"/>
+          <w:rFonts w:ascii="Calibri" w:eastAsia="Times New Roman" w:hAnsi="Calibri" w:cs="Calibri"/>
           <w:kern w:val="0"/>
           <w:sz w:val="18"/>
           <w:szCs w:val="18"/>
@@ -2019,7 +2383,7 @@
         <w:spacing w:after="0" w:line="240" w:lineRule="auto"/>
         <w:textAlignment w:val="baseline"/>
         <w:rPr>
-          <w:rFonts w:ascii="Segoe UI" w:eastAsia="Times New Roman" w:hAnsi="Segoe UI" w:cs="Segoe UI"/>
+          <w:rFonts w:ascii="Calibri" w:eastAsia="Times New Roman" w:hAnsi="Calibri" w:cs="Calibri"/>
           <w:kern w:val="0"/>
           <w:sz w:val="18"/>
           <w:szCs w:val="18"/>
@@ -2027,38 +2391,13 @@
           <w14:ligatures w14:val="none"/>
         </w:rPr>
       </w:pPr>
-      <w:r>
-        <w:rPr>
-          <w:rFonts w:ascii="Calibri" w:eastAsia="Times New Roman" w:hAnsi="Calibri" w:cs="Calibri"/>
-          <w:kern w:val="0"/>
-          <w:sz w:val="32"/>
-          <w:szCs w:val="32"/>
-          <w:lang w:eastAsia="de-DE"/>
-          <w14:ligatures w14:val="none"/>
-        </w:rPr>
-        <w:t> </w:t>
-      </w:r>
     </w:p>
     <w:p>
       <w:pPr>
         <w:spacing w:after="0" w:line="240" w:lineRule="auto"/>
         <w:textAlignment w:val="baseline"/>
         <w:rPr>
-          <w:rFonts w:ascii="Segoe UI" w:eastAsia="Times New Roman" w:hAnsi="Segoe UI" w:cs="Segoe UI"/>
-          <w:kern w:val="0"/>
-          <w:sz w:val="18"/>
-          <w:szCs w:val="18"/>
-          <w:lang w:eastAsia="de-DE"/>
-          <w14:ligatures w14:val="none"/>
-        </w:rPr>
-      </w:pPr>
-    </w:p>
-    <w:p>
-      <w:pPr>
-        <w:spacing w:after="0" w:line="240" w:lineRule="auto"/>
-        <w:textAlignment w:val="baseline"/>
-        <w:rPr>
-          <w:rFonts w:ascii="Segoe UI" w:eastAsia="Times New Roman" w:hAnsi="Segoe UI" w:cs="Segoe UI"/>
+          <w:rFonts w:ascii="Calibri" w:eastAsia="Times New Roman" w:hAnsi="Calibri" w:cs="Calibri"/>
           <w:kern w:val="0"/>
           <w:sz w:val="18"/>
           <w:szCs w:val="18"/>
@@ -2108,11 +2447,11 @@
         <w:tblLook w:val="04A0" w:firstRow="1" w:lastRow="0" w:firstColumn="1" w:lastColumn="0" w:noHBand="0" w:noVBand="1"/>
       </w:tblPr>
       <w:tblGrid>
-        <w:gridCol w:w="1182"/>
-        <w:gridCol w:w="598"/>
-        <w:gridCol w:w="2601"/>
-        <w:gridCol w:w="3197"/>
-        <w:gridCol w:w="2348"/>
+        <w:gridCol w:w="1833"/>
+        <w:gridCol w:w="1192"/>
+        <w:gridCol w:w="5599"/>
+        <w:gridCol w:w="4066"/>
+        <w:gridCol w:w="2451"/>
       </w:tblGrid>
       <w:tr>
         <w:trPr>
@@ -2135,7 +2474,7 @@
               <w:spacing w:after="0" w:line="240" w:lineRule="auto"/>
               <w:textAlignment w:val="baseline"/>
               <w:rPr>
-                <w:rFonts w:ascii="Times New Roman" w:eastAsia="Times New Roman" w:hAnsi="Times New Roman" w:cs="Times New Roman"/>
+                <w:rFonts w:ascii="Calibri" w:eastAsia="Times New Roman" w:hAnsi="Calibri" w:cs="Calibri"/>
                 <w:kern w:val="0"/>
                 <w:sz w:val="24"/>
                 <w:szCs w:val="24"/>
@@ -2186,7 +2525,7 @@
               <w:spacing w:after="0" w:line="240" w:lineRule="auto"/>
               <w:textAlignment w:val="baseline"/>
               <w:rPr>
-                <w:rFonts w:ascii="Times New Roman" w:eastAsia="Times New Roman" w:hAnsi="Times New Roman" w:cs="Times New Roman"/>
+                <w:rFonts w:ascii="Calibri" w:eastAsia="Times New Roman" w:hAnsi="Calibri" w:cs="Calibri"/>
                 <w:kern w:val="0"/>
                 <w:sz w:val="24"/>
                 <w:szCs w:val="24"/>
@@ -2237,7 +2576,7 @@
               <w:spacing w:after="0" w:line="240" w:lineRule="auto"/>
               <w:textAlignment w:val="baseline"/>
               <w:rPr>
-                <w:rFonts w:ascii="Times New Roman" w:eastAsia="Times New Roman" w:hAnsi="Times New Roman" w:cs="Times New Roman"/>
+                <w:rFonts w:ascii="Calibri" w:eastAsia="Times New Roman" w:hAnsi="Calibri" w:cs="Calibri"/>
                 <w:kern w:val="0"/>
                 <w:sz w:val="24"/>
                 <w:szCs w:val="24"/>
@@ -2288,7 +2627,7 @@
               <w:spacing w:after="0" w:line="240" w:lineRule="auto"/>
               <w:textAlignment w:val="baseline"/>
               <w:rPr>
-                <w:rFonts w:ascii="Times New Roman" w:eastAsia="Times New Roman" w:hAnsi="Times New Roman" w:cs="Times New Roman"/>
+                <w:rFonts w:ascii="Calibri" w:eastAsia="Times New Roman" w:hAnsi="Calibri" w:cs="Calibri"/>
                 <w:kern w:val="0"/>
                 <w:sz w:val="24"/>
                 <w:szCs w:val="24"/>
@@ -2339,7 +2678,7 @@
               <w:spacing w:after="0" w:line="240" w:lineRule="auto"/>
               <w:textAlignment w:val="baseline"/>
               <w:rPr>
-                <w:rFonts w:ascii="Times New Roman" w:eastAsia="Times New Roman" w:hAnsi="Times New Roman" w:cs="Times New Roman"/>
+                <w:rFonts w:ascii="Calibri" w:eastAsia="Times New Roman" w:hAnsi="Calibri" w:cs="Calibri"/>
                 <w:kern w:val="0"/>
                 <w:sz w:val="24"/>
                 <w:szCs w:val="24"/>
@@ -2394,17 +2733,17 @@
               <w:spacing w:after="0" w:line="240" w:lineRule="auto"/>
               <w:textAlignment w:val="baseline"/>
               <w:rPr>
-                <w:rFonts w:ascii="Times New Roman" w:eastAsia="Times New Roman" w:hAnsi="Times New Roman" w:cs="Times New Roman"/>
-                <w:kern w:val="0"/>
-                <w:sz w:val="24"/>
-                <w:szCs w:val="24"/>
-                <w:lang w:eastAsia="de-DE"/>
-                <w14:ligatures w14:val="none"/>
-              </w:rPr>
-            </w:pPr>
-            <w:r>
-              <w:rPr>
-                <w:rFonts w:ascii="Times New Roman" w:eastAsia="Times New Roman" w:hAnsi="Times New Roman" w:cs="Times New Roman"/>
+                <w:rFonts w:ascii="Calibri" w:eastAsia="Times New Roman" w:hAnsi="Calibri" w:cs="Calibri"/>
+                <w:kern w:val="0"/>
+                <w:sz w:val="24"/>
+                <w:szCs w:val="24"/>
+                <w:lang w:eastAsia="de-DE"/>
+                <w14:ligatures w14:val="none"/>
+              </w:rPr>
+            </w:pPr>
+            <w:r>
+              <w:rPr>
+                <w:rFonts w:ascii="Calibri" w:eastAsia="Times New Roman" w:hAnsi="Calibri" w:cs="Calibri"/>
                 <w:kern w:val="0"/>
                 <w:sz w:val="24"/>
                 <w:szCs w:val="24"/>
@@ -2431,17 +2770,17 @@
               <w:spacing w:after="0" w:line="240" w:lineRule="auto"/>
               <w:textAlignment w:val="baseline"/>
               <w:rPr>
-                <w:rFonts w:ascii="Times New Roman" w:eastAsia="Times New Roman" w:hAnsi="Times New Roman" w:cs="Times New Roman"/>
-                <w:kern w:val="0"/>
-                <w:sz w:val="24"/>
-                <w:szCs w:val="24"/>
-                <w:lang w:eastAsia="de-DE"/>
-                <w14:ligatures w14:val="none"/>
-              </w:rPr>
-            </w:pPr>
-            <w:r>
-              <w:rPr>
-                <w:rFonts w:ascii="Times New Roman" w:eastAsia="Times New Roman" w:hAnsi="Times New Roman" w:cs="Times New Roman"/>
+                <w:rFonts w:ascii="Calibri" w:eastAsia="Times New Roman" w:hAnsi="Calibri" w:cs="Calibri"/>
+                <w:kern w:val="0"/>
+                <w:sz w:val="24"/>
+                <w:szCs w:val="24"/>
+                <w:lang w:eastAsia="de-DE"/>
+                <w14:ligatures w14:val="none"/>
+              </w:rPr>
+            </w:pPr>
+            <w:r>
+              <w:rPr>
+                <w:rFonts w:ascii="Calibri" w:eastAsia="Times New Roman" w:hAnsi="Calibri" w:cs="Calibri"/>
                 <w:kern w:val="0"/>
                 <w:sz w:val="24"/>
                 <w:szCs w:val="24"/>
@@ -2473,17 +2812,17 @@
               <w:spacing w:after="0" w:line="240" w:lineRule="auto"/>
               <w:textAlignment w:val="baseline"/>
               <w:rPr>
-                <w:rFonts w:ascii="Times New Roman" w:eastAsia="Times New Roman" w:hAnsi="Times New Roman" w:cs="Times New Roman"/>
-                <w:kern w:val="0"/>
-                <w:sz w:val="24"/>
-                <w:szCs w:val="24"/>
-                <w:lang w:eastAsia="de-DE"/>
-                <w14:ligatures w14:val="none"/>
-              </w:rPr>
-            </w:pPr>
-            <w:r>
-              <w:rPr>
-                <w:rFonts w:ascii="Times New Roman" w:eastAsia="Times New Roman" w:hAnsi="Times New Roman" w:cs="Times New Roman"/>
+                <w:rFonts w:ascii="Calibri" w:eastAsia="Times New Roman" w:hAnsi="Calibri" w:cs="Calibri"/>
+                <w:kern w:val="0"/>
+                <w:sz w:val="24"/>
+                <w:szCs w:val="24"/>
+                <w:lang w:eastAsia="de-DE"/>
+                <w14:ligatures w14:val="none"/>
+              </w:rPr>
+            </w:pPr>
+            <w:r>
+              <w:rPr>
+                <w:rFonts w:ascii="Calibri" w:eastAsia="Times New Roman" w:hAnsi="Calibri" w:cs="Calibri"/>
                 <w:kern w:val="0"/>
                 <w:sz w:val="24"/>
                 <w:szCs w:val="24"/>
@@ -2503,17 +2842,17 @@
               <w:spacing w:after="0" w:line="240" w:lineRule="auto"/>
               <w:textAlignment w:val="baseline"/>
               <w:rPr>
-                <w:rFonts w:ascii="Times New Roman" w:eastAsia="Times New Roman" w:hAnsi="Times New Roman" w:cs="Times New Roman"/>
-                <w:kern w:val="0"/>
-                <w:sz w:val="24"/>
-                <w:szCs w:val="24"/>
-                <w:lang w:eastAsia="de-DE"/>
-                <w14:ligatures w14:val="none"/>
-              </w:rPr>
-            </w:pPr>
-            <w:r>
-              <w:rPr>
-                <w:rFonts w:ascii="Times New Roman" w:eastAsia="Times New Roman" w:hAnsi="Times New Roman" w:cs="Times New Roman"/>
+                <w:rFonts w:ascii="Calibri" w:eastAsia="Times New Roman" w:hAnsi="Calibri" w:cs="Calibri"/>
+                <w:kern w:val="0"/>
+                <w:sz w:val="24"/>
+                <w:szCs w:val="24"/>
+                <w:lang w:eastAsia="de-DE"/>
+                <w14:ligatures w14:val="none"/>
+              </w:rPr>
+            </w:pPr>
+            <w:r>
+              <w:rPr>
+                <w:rFonts w:ascii="Calibri" w:eastAsia="Times New Roman" w:hAnsi="Calibri" w:cs="Calibri"/>
                 <w:kern w:val="0"/>
                 <w:sz w:val="24"/>
                 <w:szCs w:val="24"/>
@@ -2545,17 +2884,17 @@
               <w:spacing w:after="0" w:line="240" w:lineRule="auto"/>
               <w:textAlignment w:val="baseline"/>
               <w:rPr>
-                <w:rFonts w:ascii="Times New Roman" w:eastAsia="Times New Roman" w:hAnsi="Times New Roman" w:cs="Times New Roman"/>
-                <w:kern w:val="0"/>
-                <w:sz w:val="24"/>
-                <w:szCs w:val="24"/>
-                <w:lang w:eastAsia="de-DE"/>
-                <w14:ligatures w14:val="none"/>
-              </w:rPr>
-            </w:pPr>
-            <w:r>
-              <w:rPr>
-                <w:rFonts w:ascii="Times New Roman" w:eastAsia="Times New Roman" w:hAnsi="Times New Roman" w:cs="Times New Roman"/>
+                <w:rFonts w:ascii="Calibri" w:eastAsia="Times New Roman" w:hAnsi="Calibri" w:cs="Calibri"/>
+                <w:kern w:val="0"/>
+                <w:sz w:val="24"/>
+                <w:szCs w:val="24"/>
+                <w:lang w:eastAsia="de-DE"/>
+                <w14:ligatures w14:val="none"/>
+              </w:rPr>
+            </w:pPr>
+            <w:r>
+              <w:rPr>
+                <w:rFonts w:ascii="Calibri" w:eastAsia="Times New Roman" w:hAnsi="Calibri" w:cs="Calibri"/>
                 <w:kern w:val="0"/>
                 <w:sz w:val="24"/>
                 <w:szCs w:val="24"/>
@@ -2575,17 +2914,17 @@
               <w:spacing w:after="0" w:line="240" w:lineRule="auto"/>
               <w:textAlignment w:val="baseline"/>
               <w:rPr>
-                <w:rFonts w:ascii="Times New Roman" w:eastAsia="Times New Roman" w:hAnsi="Times New Roman" w:cs="Times New Roman"/>
-                <w:kern w:val="0"/>
-                <w:sz w:val="24"/>
-                <w:szCs w:val="24"/>
-                <w:lang w:eastAsia="de-DE"/>
-                <w14:ligatures w14:val="none"/>
-              </w:rPr>
-            </w:pPr>
-            <w:r>
-              <w:rPr>
-                <w:rFonts w:ascii="Times New Roman" w:eastAsia="Times New Roman" w:hAnsi="Times New Roman" w:cs="Times New Roman"/>
+                <w:rFonts w:ascii="Calibri" w:eastAsia="Times New Roman" w:hAnsi="Calibri" w:cs="Calibri"/>
+                <w:kern w:val="0"/>
+                <w:sz w:val="24"/>
+                <w:szCs w:val="24"/>
+                <w:lang w:eastAsia="de-DE"/>
+                <w14:ligatures w14:val="none"/>
+              </w:rPr>
+            </w:pPr>
+            <w:r>
+              <w:rPr>
+                <w:rFonts w:ascii="Calibri" w:eastAsia="Times New Roman" w:hAnsi="Calibri" w:cs="Calibri"/>
                 <w:kern w:val="0"/>
                 <w:sz w:val="24"/>
                 <w:szCs w:val="24"/>
@@ -2605,24 +2944,72 @@
               <w:spacing w:after="0" w:line="240" w:lineRule="auto"/>
               <w:textAlignment w:val="baseline"/>
               <w:rPr>
-                <w:rFonts w:ascii="Times New Roman" w:eastAsia="Times New Roman" w:hAnsi="Times New Roman" w:cs="Times New Roman"/>
-                <w:kern w:val="0"/>
-                <w:sz w:val="24"/>
-                <w:szCs w:val="24"/>
-                <w:lang w:eastAsia="de-DE"/>
-                <w14:ligatures w14:val="none"/>
-              </w:rPr>
-            </w:pPr>
-            <w:r>
-              <w:rPr>
-                <w:rFonts w:ascii="Times New Roman" w:eastAsia="Times New Roman" w:hAnsi="Times New Roman" w:cs="Times New Roman"/>
-                <w:kern w:val="0"/>
-                <w:sz w:val="24"/>
-                <w:szCs w:val="24"/>
-                <w:lang w:eastAsia="de-DE"/>
-                <w14:ligatures w14:val="none"/>
-              </w:rPr>
-              <w:t>Zuerst konnte ich die neuen Inhalte nicht auf Github pushen. Nach kurzer Recherche habe ich Fehler im Syntax erkannt</w:t>
+                <w:rFonts w:ascii="Calibri" w:eastAsia="Times New Roman" w:hAnsi="Calibri" w:cs="Calibri"/>
+                <w:kern w:val="0"/>
+                <w:sz w:val="24"/>
+                <w:szCs w:val="24"/>
+                <w:lang w:eastAsia="de-DE"/>
+                <w14:ligatures w14:val="none"/>
+              </w:rPr>
+            </w:pPr>
+            <w:r>
+              <w:rPr>
+                <w:rFonts w:ascii="Calibri" w:eastAsia="Times New Roman" w:hAnsi="Calibri" w:cs="Calibri"/>
+                <w:kern w:val="0"/>
+                <w:sz w:val="24"/>
+                <w:szCs w:val="24"/>
+                <w:lang w:eastAsia="de-DE"/>
+                <w14:ligatures w14:val="none"/>
+              </w:rPr>
+              <w:t xml:space="preserve">Zuerst konnte ich die neuen Inhalte nicht auf </w:t>
+            </w:r>
+            <w:proofErr w:type="spellStart"/>
+            <w:r>
+              <w:rPr>
+                <w:rFonts w:ascii="Calibri" w:eastAsia="Times New Roman" w:hAnsi="Calibri" w:cs="Calibri"/>
+                <w:kern w:val="0"/>
+                <w:sz w:val="24"/>
+                <w:szCs w:val="24"/>
+                <w:lang w:eastAsia="de-DE"/>
+                <w14:ligatures w14:val="none"/>
+              </w:rPr>
+              <w:t>Github</w:t>
+            </w:r>
+            <w:proofErr w:type="spellEnd"/>
+            <w:r>
+              <w:rPr>
+                <w:rFonts w:ascii="Calibri" w:eastAsia="Times New Roman" w:hAnsi="Calibri" w:cs="Calibri"/>
+                <w:kern w:val="0"/>
+                <w:sz w:val="24"/>
+                <w:szCs w:val="24"/>
+                <w:lang w:eastAsia="de-DE"/>
+                <w14:ligatures w14:val="none"/>
+              </w:rPr>
+              <w:t xml:space="preserve"> pushen. Nach kurzer Recherche habe ich Fehler </w:t>
+            </w:r>
+            <w:proofErr w:type="gramStart"/>
+            <w:r>
+              <w:rPr>
+                <w:rFonts w:ascii="Calibri" w:eastAsia="Times New Roman" w:hAnsi="Calibri" w:cs="Calibri"/>
+                <w:kern w:val="0"/>
+                <w:sz w:val="24"/>
+                <w:szCs w:val="24"/>
+                <w:lang w:eastAsia="de-DE"/>
+                <w14:ligatures w14:val="none"/>
+              </w:rPr>
+              <w:t>im Syntax</w:t>
+            </w:r>
+            <w:proofErr w:type="gramEnd"/>
+            <w:r>
+              <w:rPr>
+                <w:rFonts w:ascii="Calibri" w:eastAsia="Times New Roman" w:hAnsi="Calibri" w:cs="Calibri"/>
+                <w:kern w:val="0"/>
+                <w:sz w:val="24"/>
+                <w:szCs w:val="24"/>
+                <w:lang w:eastAsia="de-DE"/>
+                <w14:ligatures w14:val="none"/>
+              </w:rPr>
+              <w:t xml:space="preserve"> erkannt</w:t>
             </w:r>
           </w:p>
         </w:tc>
@@ -2642,17 +3029,17 @@
               <w:spacing w:after="0" w:line="240" w:lineRule="auto"/>
               <w:textAlignment w:val="baseline"/>
               <w:rPr>
-                <w:rFonts w:ascii="Times New Roman" w:eastAsia="Times New Roman" w:hAnsi="Times New Roman" w:cs="Times New Roman"/>
-                <w:kern w:val="0"/>
-                <w:sz w:val="24"/>
-                <w:szCs w:val="24"/>
-                <w:lang w:eastAsia="de-DE"/>
-                <w14:ligatures w14:val="none"/>
-              </w:rPr>
-            </w:pPr>
-            <w:r>
-              <w:rPr>
-                <w:rFonts w:ascii="Times New Roman" w:eastAsia="Times New Roman" w:hAnsi="Times New Roman" w:cs="Times New Roman"/>
+                <w:rFonts w:ascii="Calibri" w:eastAsia="Times New Roman" w:hAnsi="Calibri" w:cs="Calibri"/>
+                <w:kern w:val="0"/>
+                <w:sz w:val="24"/>
+                <w:szCs w:val="24"/>
+                <w:lang w:eastAsia="de-DE"/>
+                <w14:ligatures w14:val="none"/>
+              </w:rPr>
+            </w:pPr>
+            <w:r>
+              <w:rPr>
+                <w:rFonts w:ascii="Calibri" w:eastAsia="Times New Roman" w:hAnsi="Calibri" w:cs="Calibri"/>
                 <w:kern w:val="0"/>
                 <w:sz w:val="24"/>
                 <w:szCs w:val="24"/>
@@ -2684,7 +3071,7 @@
               <w:spacing w:after="0" w:line="240" w:lineRule="auto"/>
               <w:textAlignment w:val="baseline"/>
               <w:rPr>
-                <w:rFonts w:ascii="Times New Roman" w:eastAsia="Times New Roman" w:hAnsi="Times New Roman" w:cs="Times New Roman"/>
+                <w:rFonts w:ascii="Calibri" w:eastAsia="Times New Roman" w:hAnsi="Calibri" w:cs="Calibri"/>
                 <w:kern w:val="0"/>
                 <w:sz w:val="24"/>
                 <w:szCs w:val="24"/>
@@ -2710,7 +3097,7 @@
               <w:spacing w:after="0" w:line="240" w:lineRule="auto"/>
               <w:textAlignment w:val="baseline"/>
               <w:rPr>
-                <w:rFonts w:ascii="Times New Roman" w:eastAsia="Times New Roman" w:hAnsi="Times New Roman" w:cs="Times New Roman"/>
+                <w:rFonts w:ascii="Calibri" w:eastAsia="Times New Roman" w:hAnsi="Calibri" w:cs="Calibri"/>
                 <w:kern w:val="0"/>
                 <w:sz w:val="24"/>
                 <w:szCs w:val="24"/>
@@ -2736,7 +3123,7 @@
               <w:spacing w:after="0" w:line="240" w:lineRule="auto"/>
               <w:textAlignment w:val="baseline"/>
               <w:rPr>
-                <w:rFonts w:ascii="Times New Roman" w:eastAsia="Times New Roman" w:hAnsi="Times New Roman" w:cs="Times New Roman"/>
+                <w:rFonts w:ascii="Calibri" w:eastAsia="Times New Roman" w:hAnsi="Calibri" w:cs="Calibri"/>
                 <w:kern w:val="0"/>
                 <w:sz w:val="24"/>
                 <w:szCs w:val="24"/>
@@ -2762,7 +3149,7 @@
               <w:spacing w:after="0" w:line="240" w:lineRule="auto"/>
               <w:textAlignment w:val="baseline"/>
               <w:rPr>
-                <w:rFonts w:ascii="Times New Roman" w:eastAsia="Times New Roman" w:hAnsi="Times New Roman" w:cs="Times New Roman"/>
+                <w:rFonts w:ascii="Calibri" w:eastAsia="Times New Roman" w:hAnsi="Calibri" w:cs="Calibri"/>
                 <w:kern w:val="0"/>
                 <w:sz w:val="24"/>
                 <w:szCs w:val="24"/>
@@ -2788,7 +3175,7 @@
               <w:spacing w:after="0" w:line="240" w:lineRule="auto"/>
               <w:textAlignment w:val="baseline"/>
               <w:rPr>
-                <w:rFonts w:ascii="Times New Roman" w:eastAsia="Times New Roman" w:hAnsi="Times New Roman" w:cs="Times New Roman"/>
+                <w:rFonts w:ascii="Calibri" w:eastAsia="Times New Roman" w:hAnsi="Calibri" w:cs="Calibri"/>
                 <w:kern w:val="0"/>
                 <w:sz w:val="24"/>
                 <w:szCs w:val="24"/>
@@ -2819,7 +3206,7 @@
               <w:spacing w:after="0" w:line="240" w:lineRule="auto"/>
               <w:textAlignment w:val="baseline"/>
               <w:rPr>
-                <w:rFonts w:ascii="Times New Roman" w:eastAsia="Times New Roman" w:hAnsi="Times New Roman" w:cs="Times New Roman"/>
+                <w:rFonts w:ascii="Calibri" w:eastAsia="Times New Roman" w:hAnsi="Calibri" w:cs="Calibri"/>
                 <w:kern w:val="0"/>
                 <w:sz w:val="24"/>
                 <w:szCs w:val="24"/>
@@ -2845,7 +3232,7 @@
               <w:spacing w:after="0" w:line="240" w:lineRule="auto"/>
               <w:textAlignment w:val="baseline"/>
               <w:rPr>
-                <w:rFonts w:ascii="Times New Roman" w:eastAsia="Times New Roman" w:hAnsi="Times New Roman" w:cs="Times New Roman"/>
+                <w:rFonts w:ascii="Calibri" w:eastAsia="Times New Roman" w:hAnsi="Calibri" w:cs="Calibri"/>
                 <w:kern w:val="0"/>
                 <w:sz w:val="24"/>
                 <w:szCs w:val="24"/>
@@ -2871,7 +3258,7 @@
               <w:spacing w:after="0" w:line="240" w:lineRule="auto"/>
               <w:textAlignment w:val="baseline"/>
               <w:rPr>
-                <w:rFonts w:ascii="Times New Roman" w:eastAsia="Times New Roman" w:hAnsi="Times New Roman" w:cs="Times New Roman"/>
+                <w:rFonts w:ascii="Calibri" w:eastAsia="Times New Roman" w:hAnsi="Calibri" w:cs="Calibri"/>
                 <w:kern w:val="0"/>
                 <w:sz w:val="24"/>
                 <w:szCs w:val="24"/>
@@ -2897,7 +3284,7 @@
               <w:spacing w:after="0" w:line="240" w:lineRule="auto"/>
               <w:textAlignment w:val="baseline"/>
               <w:rPr>
-                <w:rFonts w:ascii="Times New Roman" w:eastAsia="Times New Roman" w:hAnsi="Times New Roman" w:cs="Times New Roman"/>
+                <w:rFonts w:ascii="Calibri" w:eastAsia="Times New Roman" w:hAnsi="Calibri" w:cs="Calibri"/>
                 <w:kern w:val="0"/>
                 <w:sz w:val="24"/>
                 <w:szCs w:val="24"/>
@@ -2923,7 +3310,7 @@
               <w:spacing w:after="0" w:line="240" w:lineRule="auto"/>
               <w:textAlignment w:val="baseline"/>
               <w:rPr>
-                <w:rFonts w:ascii="Times New Roman" w:eastAsia="Times New Roman" w:hAnsi="Times New Roman" w:cs="Times New Roman"/>
+                <w:rFonts w:ascii="Calibri" w:eastAsia="Times New Roman" w:hAnsi="Calibri" w:cs="Calibri"/>
                 <w:kern w:val="0"/>
                 <w:sz w:val="24"/>
                 <w:szCs w:val="24"/>
@@ -2940,7 +3327,7 @@
         <w:spacing w:after="0" w:line="240" w:lineRule="auto"/>
         <w:textAlignment w:val="baseline"/>
         <w:rPr>
-          <w:rFonts w:ascii="Segoe UI" w:eastAsia="Times New Roman" w:hAnsi="Segoe UI" w:cs="Segoe UI"/>
+          <w:rFonts w:ascii="Calibri" w:eastAsia="Times New Roman" w:hAnsi="Calibri" w:cs="Calibri"/>
           <w:kern w:val="0"/>
           <w:sz w:val="18"/>
           <w:szCs w:val="18"/>
@@ -2965,7 +3352,7 @@
         <w:spacing w:after="0" w:line="240" w:lineRule="auto"/>
         <w:textAlignment w:val="baseline"/>
         <w:rPr>
-          <w:rFonts w:ascii="Segoe UI" w:eastAsia="Times New Roman" w:hAnsi="Segoe UI" w:cs="Segoe UI"/>
+          <w:rFonts w:ascii="Calibri" w:eastAsia="Times New Roman" w:hAnsi="Calibri" w:cs="Calibri"/>
           <w:kern w:val="0"/>
           <w:sz w:val="18"/>
           <w:szCs w:val="18"/>
@@ -2990,33 +3377,7 @@
         <w:spacing w:after="0" w:line="240" w:lineRule="auto"/>
         <w:textAlignment w:val="baseline"/>
         <w:rPr>
-          <w:rFonts w:ascii="Segoe UI" w:eastAsia="Times New Roman" w:hAnsi="Segoe UI" w:cs="Segoe UI"/>
-          <w:kern w:val="0"/>
-          <w:sz w:val="18"/>
-          <w:szCs w:val="18"/>
-          <w:lang w:eastAsia="de-DE"/>
-          <w14:ligatures w14:val="none"/>
-        </w:rPr>
-      </w:pPr>
-      <w:r>
-        <w:rPr>
           <w:rFonts w:ascii="Calibri" w:eastAsia="Times New Roman" w:hAnsi="Calibri" w:cs="Calibri"/>
-          <w:kern w:val="0"/>
-          <w:sz w:val="32"/>
-          <w:szCs w:val="32"/>
-          <w:lang w:eastAsia="de-DE"/>
-          <w14:ligatures w14:val="none"/>
-        </w:rPr>
-        <w:lastRenderedPageBreak/>
-        <w:t> </w:t>
-      </w:r>
-    </w:p>
-    <w:p>
-      <w:pPr>
-        <w:spacing w:after="0" w:line="240" w:lineRule="auto"/>
-        <w:textAlignment w:val="baseline"/>
-        <w:rPr>
-          <w:rFonts w:ascii="Segoe UI" w:eastAsia="Times New Roman" w:hAnsi="Segoe UI" w:cs="Segoe UI"/>
           <w:kern w:val="0"/>
           <w:sz w:val="18"/>
           <w:szCs w:val="18"/>
@@ -3041,7 +3402,7 @@
         <w:spacing w:after="0" w:line="240" w:lineRule="auto"/>
         <w:textAlignment w:val="baseline"/>
         <w:rPr>
-          <w:rFonts w:ascii="Segoe UI" w:eastAsia="Times New Roman" w:hAnsi="Segoe UI" w:cs="Segoe UI"/>
+          <w:rFonts w:ascii="Calibri" w:eastAsia="Times New Roman" w:hAnsi="Calibri" w:cs="Calibri"/>
           <w:kern w:val="0"/>
           <w:sz w:val="18"/>
           <w:szCs w:val="18"/>
@@ -3061,10 +3422,41 @@
         <w:t> </w:t>
       </w:r>
     </w:p>
-    <w:p/>
+    <w:p>
+      <w:pPr>
+        <w:spacing w:after="0" w:line="240" w:lineRule="auto"/>
+        <w:textAlignment w:val="baseline"/>
+        <w:rPr>
+          <w:rFonts w:ascii="Calibri" w:eastAsia="Times New Roman" w:hAnsi="Calibri" w:cs="Calibri"/>
+          <w:kern w:val="0"/>
+          <w:sz w:val="18"/>
+          <w:szCs w:val="18"/>
+          <w:lang w:eastAsia="de-DE"/>
+          <w14:ligatures w14:val="none"/>
+        </w:rPr>
+      </w:pPr>
+      <w:r>
+        <w:rPr>
+          <w:rFonts w:ascii="Calibri" w:eastAsia="Times New Roman" w:hAnsi="Calibri" w:cs="Calibri"/>
+          <w:kern w:val="0"/>
+          <w:sz w:val="32"/>
+          <w:szCs w:val="32"/>
+          <w:lang w:eastAsia="de-DE"/>
+          <w14:ligatures w14:val="none"/>
+        </w:rPr>
+        <w:t> </w:t>
+      </w:r>
+    </w:p>
+    <w:p>
+      <w:pPr>
+        <w:rPr>
+          <w:rFonts w:ascii="Calibri" w:hAnsi="Calibri" w:cs="Calibri"/>
+        </w:rPr>
+      </w:pPr>
+    </w:p>
     <w:sectPr>
-      <w:pgSz w:w="11906" w:h="16838"/>
-      <w:pgMar w:top="1417" w:right="1417" w:bottom="1134" w:left="1417" w:header="708" w:footer="708" w:gutter="0"/>
+      <w:pgSz w:w="16838" w:h="11906" w:orient="landscape"/>
+      <w:pgMar w:top="1417" w:right="1417" w:bottom="1417" w:left="1134" w:header="708" w:footer="708" w:gutter="0"/>
       <w:cols w:space="708"/>
       <w:docGrid w:linePitch="360"/>
     </w:sectPr>
@@ -3526,6 +3918,232 @@
       </w:rPr>
     </w:lvl>
   </w:abstractNum>
+  <w:abstractNum w:abstractNumId="4" w15:restartNumberingAfterBreak="0">
+    <w:nsid w:val="60026CD7"/>
+    <w:multiLevelType w:val="hybridMultilevel"/>
+    <w:tmpl w:val="F9B4FEAE"/>
+    <w:lvl w:ilvl="0" w:tplc="666CAB10">
+      <w:start w:val="17"/>
+      <w:numFmt w:val="bullet"/>
+      <w:lvlText w:val="-"/>
+      <w:lvlJc w:val="left"/>
+      <w:pPr>
+        <w:ind w:left="720" w:hanging="360"/>
+      </w:pPr>
+      <w:rPr>
+        <w:rFonts w:ascii="Calibri" w:eastAsia="Times New Roman" w:hAnsi="Calibri" w:cs="Calibri" w:hint="default"/>
+      </w:rPr>
+    </w:lvl>
+    <w:lvl w:ilvl="1" w:tplc="08070003" w:tentative="1">
+      <w:start w:val="1"/>
+      <w:numFmt w:val="bullet"/>
+      <w:lvlText w:val="o"/>
+      <w:lvlJc w:val="left"/>
+      <w:pPr>
+        <w:ind w:left="1440" w:hanging="360"/>
+      </w:pPr>
+      <w:rPr>
+        <w:rFonts w:ascii="Courier New" w:hAnsi="Courier New" w:cs="Courier New" w:hint="default"/>
+      </w:rPr>
+    </w:lvl>
+    <w:lvl w:ilvl="2" w:tplc="08070005" w:tentative="1">
+      <w:start w:val="1"/>
+      <w:numFmt w:val="bullet"/>
+      <w:lvlText w:val=""/>
+      <w:lvlJc w:val="left"/>
+      <w:pPr>
+        <w:ind w:left="2160" w:hanging="360"/>
+      </w:pPr>
+      <w:rPr>
+        <w:rFonts w:ascii="Wingdings" w:hAnsi="Wingdings" w:hint="default"/>
+      </w:rPr>
+    </w:lvl>
+    <w:lvl w:ilvl="3" w:tplc="08070001" w:tentative="1">
+      <w:start w:val="1"/>
+      <w:numFmt w:val="bullet"/>
+      <w:lvlText w:val=""/>
+      <w:lvlJc w:val="left"/>
+      <w:pPr>
+        <w:ind w:left="2880" w:hanging="360"/>
+      </w:pPr>
+      <w:rPr>
+        <w:rFonts w:ascii="Symbol" w:hAnsi="Symbol" w:hint="default"/>
+      </w:rPr>
+    </w:lvl>
+    <w:lvl w:ilvl="4" w:tplc="08070003" w:tentative="1">
+      <w:start w:val="1"/>
+      <w:numFmt w:val="bullet"/>
+      <w:lvlText w:val="o"/>
+      <w:lvlJc w:val="left"/>
+      <w:pPr>
+        <w:ind w:left="3600" w:hanging="360"/>
+      </w:pPr>
+      <w:rPr>
+        <w:rFonts w:ascii="Courier New" w:hAnsi="Courier New" w:cs="Courier New" w:hint="default"/>
+      </w:rPr>
+    </w:lvl>
+    <w:lvl w:ilvl="5" w:tplc="08070005" w:tentative="1">
+      <w:start w:val="1"/>
+      <w:numFmt w:val="bullet"/>
+      <w:lvlText w:val=""/>
+      <w:lvlJc w:val="left"/>
+      <w:pPr>
+        <w:ind w:left="4320" w:hanging="360"/>
+      </w:pPr>
+      <w:rPr>
+        <w:rFonts w:ascii="Wingdings" w:hAnsi="Wingdings" w:hint="default"/>
+      </w:rPr>
+    </w:lvl>
+    <w:lvl w:ilvl="6" w:tplc="08070001" w:tentative="1">
+      <w:start w:val="1"/>
+      <w:numFmt w:val="bullet"/>
+      <w:lvlText w:val=""/>
+      <w:lvlJc w:val="left"/>
+      <w:pPr>
+        <w:ind w:left="5040" w:hanging="360"/>
+      </w:pPr>
+      <w:rPr>
+        <w:rFonts w:ascii="Symbol" w:hAnsi="Symbol" w:hint="default"/>
+      </w:rPr>
+    </w:lvl>
+    <w:lvl w:ilvl="7" w:tplc="08070003" w:tentative="1">
+      <w:start w:val="1"/>
+      <w:numFmt w:val="bullet"/>
+      <w:lvlText w:val="o"/>
+      <w:lvlJc w:val="left"/>
+      <w:pPr>
+        <w:ind w:left="5760" w:hanging="360"/>
+      </w:pPr>
+      <w:rPr>
+        <w:rFonts w:ascii="Courier New" w:hAnsi="Courier New" w:cs="Courier New" w:hint="default"/>
+      </w:rPr>
+    </w:lvl>
+    <w:lvl w:ilvl="8" w:tplc="08070005" w:tentative="1">
+      <w:start w:val="1"/>
+      <w:numFmt w:val="bullet"/>
+      <w:lvlText w:val=""/>
+      <w:lvlJc w:val="left"/>
+      <w:pPr>
+        <w:ind w:left="6480" w:hanging="360"/>
+      </w:pPr>
+      <w:rPr>
+        <w:rFonts w:ascii="Wingdings" w:hAnsi="Wingdings" w:hint="default"/>
+      </w:rPr>
+    </w:lvl>
+  </w:abstractNum>
+  <w:abstractNum w:abstractNumId="5" w15:restartNumberingAfterBreak="0">
+    <w:nsid w:val="7979662D"/>
+    <w:multiLevelType w:val="hybridMultilevel"/>
+    <w:tmpl w:val="2E70DE88"/>
+    <w:lvl w:ilvl="0" w:tplc="DF72BD7E">
+      <w:start w:val="1"/>
+      <w:numFmt w:val="bullet"/>
+      <w:lvlText w:val=""/>
+      <w:lvlJc w:val="left"/>
+      <w:pPr>
+        <w:ind w:left="780" w:hanging="360"/>
+      </w:pPr>
+      <w:rPr>
+        <w:rFonts w:ascii="Symbol" w:hAnsi="Symbol" w:hint="default"/>
+      </w:rPr>
+    </w:lvl>
+    <w:lvl w:ilvl="1" w:tplc="08070003" w:tentative="1">
+      <w:start w:val="1"/>
+      <w:numFmt w:val="bullet"/>
+      <w:lvlText w:val="o"/>
+      <w:lvlJc w:val="left"/>
+      <w:pPr>
+        <w:ind w:left="1500" w:hanging="360"/>
+      </w:pPr>
+      <w:rPr>
+        <w:rFonts w:ascii="Courier New" w:hAnsi="Courier New" w:cs="Courier New" w:hint="default"/>
+      </w:rPr>
+    </w:lvl>
+    <w:lvl w:ilvl="2" w:tplc="08070005" w:tentative="1">
+      <w:start w:val="1"/>
+      <w:numFmt w:val="bullet"/>
+      <w:lvlText w:val=""/>
+      <w:lvlJc w:val="left"/>
+      <w:pPr>
+        <w:ind w:left="2220" w:hanging="360"/>
+      </w:pPr>
+      <w:rPr>
+        <w:rFonts w:ascii="Wingdings" w:hAnsi="Wingdings" w:hint="default"/>
+      </w:rPr>
+    </w:lvl>
+    <w:lvl w:ilvl="3" w:tplc="08070001" w:tentative="1">
+      <w:start w:val="1"/>
+      <w:numFmt w:val="bullet"/>
+      <w:lvlText w:val=""/>
+      <w:lvlJc w:val="left"/>
+      <w:pPr>
+        <w:ind w:left="2940" w:hanging="360"/>
+      </w:pPr>
+      <w:rPr>
+        <w:rFonts w:ascii="Symbol" w:hAnsi="Symbol" w:hint="default"/>
+      </w:rPr>
+    </w:lvl>
+    <w:lvl w:ilvl="4" w:tplc="08070003" w:tentative="1">
+      <w:start w:val="1"/>
+      <w:numFmt w:val="bullet"/>
+      <w:lvlText w:val="o"/>
+      <w:lvlJc w:val="left"/>
+      <w:pPr>
+        <w:ind w:left="3660" w:hanging="360"/>
+      </w:pPr>
+      <w:rPr>
+        <w:rFonts w:ascii="Courier New" w:hAnsi="Courier New" w:cs="Courier New" w:hint="default"/>
+      </w:rPr>
+    </w:lvl>
+    <w:lvl w:ilvl="5" w:tplc="08070005" w:tentative="1">
+      <w:start w:val="1"/>
+      <w:numFmt w:val="bullet"/>
+      <w:lvlText w:val=""/>
+      <w:lvlJc w:val="left"/>
+      <w:pPr>
+        <w:ind w:left="4380" w:hanging="360"/>
+      </w:pPr>
+      <w:rPr>
+        <w:rFonts w:ascii="Wingdings" w:hAnsi="Wingdings" w:hint="default"/>
+      </w:rPr>
+    </w:lvl>
+    <w:lvl w:ilvl="6" w:tplc="08070001" w:tentative="1">
+      <w:start w:val="1"/>
+      <w:numFmt w:val="bullet"/>
+      <w:lvlText w:val=""/>
+      <w:lvlJc w:val="left"/>
+      <w:pPr>
+        <w:ind w:left="5100" w:hanging="360"/>
+      </w:pPr>
+      <w:rPr>
+        <w:rFonts w:ascii="Symbol" w:hAnsi="Symbol" w:hint="default"/>
+      </w:rPr>
+    </w:lvl>
+    <w:lvl w:ilvl="7" w:tplc="08070003" w:tentative="1">
+      <w:start w:val="1"/>
+      <w:numFmt w:val="bullet"/>
+      <w:lvlText w:val="o"/>
+      <w:lvlJc w:val="left"/>
+      <w:pPr>
+        <w:ind w:left="5820" w:hanging="360"/>
+      </w:pPr>
+      <w:rPr>
+        <w:rFonts w:ascii="Courier New" w:hAnsi="Courier New" w:cs="Courier New" w:hint="default"/>
+      </w:rPr>
+    </w:lvl>
+    <w:lvl w:ilvl="8" w:tplc="08070005" w:tentative="1">
+      <w:start w:val="1"/>
+      <w:numFmt w:val="bullet"/>
+      <w:lvlText w:val=""/>
+      <w:lvlJc w:val="left"/>
+      <w:pPr>
+        <w:ind w:left="6540" w:hanging="360"/>
+      </w:pPr>
+      <w:rPr>
+        <w:rFonts w:ascii="Wingdings" w:hAnsi="Wingdings" w:hint="default"/>
+      </w:rPr>
+    </w:lvl>
+  </w:abstractNum>
   <w:num w:numId="1" w16cid:durableId="897783964">
     <w:abstractNumId w:val="2"/>
   </w:num>
@@ -3537,6 +4155,12 @@
   </w:num>
   <w:num w:numId="4" w16cid:durableId="1907691516">
     <w:abstractNumId w:val="3"/>
+  </w:num>
+  <w:num w:numId="5" w16cid:durableId="755589461">
+    <w:abstractNumId w:val="4"/>
+  </w:num>
+  <w:num w:numId="6" w16cid:durableId="980380855">
+    <w:abstractNumId w:val="5"/>
   </w:num>
 </w:numbering>
 </file>

</xml_diff>